<commit_message>
Create Place order Screen
</commit_message>
<xml_diff>
--- a/Details.docx
+++ b/Details.docx
@@ -15,36 +15,100 @@
       <w:r>
         <w:rPr>
           <w:rFonts w:ascii="Arial Black" w:hAnsi="Arial Black"/>
+          <w:noProof/>
           <w:sz w:val="40"/>
           <w:szCs w:val="40"/>
         </w:rPr>
-        <w:t xml:space="preserve">Amazona </w:t>
-      </w:r>
-      <w:proofErr w:type="spellStart"/>
+        <mc:AlternateContent>
+          <mc:Choice Requires="wpi">
+            <w:drawing>
+              <wp:anchor distT="0" distB="0" distL="114300" distR="114300" simplePos="0" relativeHeight="251659264" behindDoc="0" locked="0" layoutInCell="1" allowOverlap="1" wp14:anchorId="2509FC70" wp14:editId="038045A0">
+                <wp:simplePos x="0" y="0"/>
+                <wp:positionH relativeFrom="column">
+                  <wp:posOffset>190200</wp:posOffset>
+                </wp:positionH>
+                <wp:positionV relativeFrom="paragraph">
+                  <wp:posOffset>129420</wp:posOffset>
+                </wp:positionV>
+                <wp:extent cx="360" cy="360"/>
+                <wp:effectExtent l="38100" t="38100" r="38100" b="38100"/>
+                <wp:wrapNone/>
+                <wp:docPr id="2" name="Ink 2"/>
+                <wp:cNvGraphicFramePr>
+                  <a:graphicFrameLocks xmlns:a="http://schemas.openxmlformats.org/drawingml/2006/main"/>
+                </wp:cNvGraphicFramePr>
+                <a:graphic xmlns:a="http://schemas.openxmlformats.org/drawingml/2006/main">
+                  <a:graphicData uri="http://schemas.microsoft.com/office/word/2010/wordprocessingInk">
+                    <w14:contentPart bwMode="auto" r:id="rId7">
+                      <w14:nvContentPartPr>
+                        <w14:cNvContentPartPr>
+                          <a14:cpLocks xmlns:a14="http://schemas.microsoft.com/office/drawing/2010/main" noRot="1"/>
+                        </w14:cNvContentPartPr>
+                      </w14:nvContentPartPr>
+                      <w14:xfrm>
+                        <a:off x="0" y="0"/>
+                        <a:ext cx="360" cy="360"/>
+                      </w14:xfrm>
+                    </w14:contentPart>
+                  </a:graphicData>
+                </a:graphic>
+              </wp:anchor>
+            </w:drawing>
+          </mc:Choice>
+          <mc:Fallback>
+            <w:pict>
+              <v:shapetype w14:anchorId="69647D5B" id="_x0000_t75" coordsize="21600,21600" o:spt="75" o:preferrelative="t" path="m@4@5l@4@11@9@11@9@5xe" filled="f" stroked="f">
+                <v:stroke joinstyle="miter"/>
+                <v:formulas>
+                  <v:f eqn="if lineDrawn pixelLineWidth 0"/>
+                  <v:f eqn="sum @0 1 0"/>
+                  <v:f eqn="sum 0 0 @1"/>
+                  <v:f eqn="prod @2 1 2"/>
+                  <v:f eqn="prod @3 21600 pixelWidth"/>
+                  <v:f eqn="prod @3 21600 pixelHeight"/>
+                  <v:f eqn="sum @0 0 1"/>
+                  <v:f eqn="prod @6 1 2"/>
+                  <v:f eqn="prod @7 21600 pixelWidth"/>
+                  <v:f eqn="sum @8 21600 0"/>
+                  <v:f eqn="prod @7 21600 pixelHeight"/>
+                  <v:f eqn="sum @10 21600 0"/>
+                </v:formulas>
+                <v:path o:extrusionok="f" gradientshapeok="t" o:connecttype="rect"/>
+                <o:lock v:ext="edit" aspectratio="t"/>
+              </v:shapetype>
+              <v:shape id="Ink 2" o:spid="_x0000_s1026" type="#_x0000_t75" style="position:absolute;margin-left:14.3pt;margin-top:9.5pt;width:1.45pt;height:1.45pt;z-index:251659264;visibility:visible;mso-wrap-style:square;mso-wrap-distance-left:9pt;mso-wrap-distance-top:0;mso-wrap-distance-right:9pt;mso-wrap-distance-bottom:0;mso-position-horizontal:absolute;mso-position-horizontal-relative:text;mso-position-vertical:absolute;mso-position-vertical-relative:text" o:gfxdata="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">
+                <v:imagedata r:id="rId8" o:title=""/>
+                <o:lock v:ext="edit" rotation="t" aspectratio="f"/>
+              </v:shape>
+            </w:pict>
+          </mc:Fallback>
+        </mc:AlternateContent>
+      </w:r>
       <w:r>
         <w:rPr>
           <w:rFonts w:ascii="Arial Black" w:hAnsi="Arial Black"/>
           <w:sz w:val="40"/>
           <w:szCs w:val="40"/>
         </w:rPr>
-        <w:t>Ecomerce</w:t>
-      </w:r>
-      <w:proofErr w:type="spellEnd"/>
+        <w:t xml:space="preserve">Amazona </w:t>
+      </w:r>
+      <w:proofErr w:type="spellStart"/>
       <w:r>
         <w:rPr>
           <w:rFonts w:ascii="Arial Black" w:hAnsi="Arial Black"/>
           <w:sz w:val="40"/>
           <w:szCs w:val="40"/>
         </w:rPr>
-        <w:t xml:space="preserve"> app -</w:t>
-      </w:r>
+        <w:t>Ecomerce</w:t>
+      </w:r>
+      <w:proofErr w:type="spellEnd"/>
       <w:r>
         <w:rPr>
           <w:rFonts w:ascii="Arial Black" w:hAnsi="Arial Black"/>
           <w:sz w:val="40"/>
           <w:szCs w:val="40"/>
         </w:rPr>
-        <w:sym w:font="Wingdings" w:char="F0E0"/>
+        <w:t xml:space="preserve"> app -</w:t>
       </w:r>
       <w:r>
         <w:rPr>
@@ -52,7 +116,23 @@
           <w:sz w:val="40"/>
           <w:szCs w:val="40"/>
         </w:rPr>
+        <w:sym w:font="Wingdings" w:char="F0E0"/>
+      </w:r>
+      <w:r>
+        <w:rPr>
+          <w:rFonts w:ascii="Arial Black" w:hAnsi="Arial Black"/>
+          <w:sz w:val="40"/>
+          <w:szCs w:val="40"/>
+        </w:rPr>
         <w:t>Details</w:t>
+      </w:r>
+      <w:r>
+        <w:rPr>
+          <w:rFonts w:ascii="Arial Black" w:hAnsi="Arial Black"/>
+          <w:sz w:val="40"/>
+          <w:szCs w:val="40"/>
+        </w:rPr>
+        <w:t xml:space="preserve">     </w:t>
       </w:r>
     </w:p>
     <w:p>
@@ -1224,7 +1304,7 @@
         </w:rPr>
         <w:t xml:space="preserve"> visit(</w:t>
       </w:r>
-      <w:hyperlink r:id="rId7" w:history="1">
+      <w:hyperlink r:id="rId9" w:history="1">
         <w:r>
           <w:rPr>
             <w:rStyle w:val="Hyperlink"/>
@@ -1576,7 +1656,7 @@
         </w:rPr>
         <w:t xml:space="preserve"> </w:t>
       </w:r>
-      <w:hyperlink r:id="rId8" w:history="1">
+      <w:hyperlink r:id="rId10" w:history="1">
         <w:r>
           <w:rPr>
             <w:rStyle w:val="Hyperlink"/>
@@ -5057,7 +5137,7 @@
         </w:rPr>
         <w:t xml:space="preserve"> </w:t>
       </w:r>
-      <w:hyperlink r:id="rId9" w:history="1">
+      <w:hyperlink r:id="rId11" w:history="1">
         <w:r>
           <w:rPr>
             <w:rStyle w:val="Hyperlink"/>
@@ -9500,6 +9580,7 @@
           <w:iCs/>
           <w:sz w:val="28"/>
           <w:szCs w:val="28"/>
+          <w:highlight w:val="yellow"/>
         </w:rPr>
       </w:pPr>
       <w:r>
@@ -9508,6 +9589,7 @@
           <w:iCs/>
           <w:sz w:val="28"/>
           <w:szCs w:val="28"/>
+          <w:highlight w:val="yellow"/>
         </w:rPr>
         <w:t xml:space="preserve">Complete </w:t>
       </w:r>
@@ -9518,6 +9600,7 @@
           <w:iCs/>
           <w:sz w:val="28"/>
           <w:szCs w:val="28"/>
+          <w:highlight w:val="yellow"/>
         </w:rPr>
         <w:t>Signin</w:t>
       </w:r>
@@ -9528,9 +9611,2305 @@
           <w:iCs/>
           <w:sz w:val="28"/>
           <w:szCs w:val="28"/>
+          <w:highlight w:val="yellow"/>
         </w:rPr>
         <w:t xml:space="preserve"> Screen.</w:t>
       </w:r>
+      <w:r>
+        <w:rPr>
+          <w:rFonts w:ascii="Arial Black" w:hAnsi="Arial Black" w:cstheme="minorHAnsi"/>
+          <w:iCs/>
+          <w:sz w:val="28"/>
+          <w:szCs w:val="28"/>
+          <w:highlight w:val="yellow"/>
+        </w:rPr>
+        <w:t xml:space="preserve"> Important Section video 25.</w:t>
+      </w:r>
+    </w:p>
+    <w:p>
+      <w:pPr>
+        <w:pStyle w:val="ListParagraph"/>
+        <w:ind w:left="1440"/>
+        <w:rPr>
+          <w:rFonts w:cstheme="minorHAnsi"/>
+          <w:iCs/>
+          <w:sz w:val="28"/>
+          <w:szCs w:val="28"/>
+          <w:highlight w:val="yellow"/>
+        </w:rPr>
+      </w:pPr>
+    </w:p>
+    <w:p>
+      <w:pPr>
+        <w:pStyle w:val="ListParagraph"/>
+        <w:ind w:left="1440"/>
+        <w:rPr>
+          <w:rFonts w:cstheme="minorHAnsi"/>
+          <w:iCs/>
+          <w:sz w:val="28"/>
+          <w:szCs w:val="28"/>
+        </w:rPr>
+      </w:pPr>
+      <w:r>
+        <w:rPr>
+          <w:rFonts w:cstheme="minorHAnsi"/>
+          <w:iCs/>
+          <w:sz w:val="28"/>
+          <w:szCs w:val="28"/>
+        </w:rPr>
+        <w:sym w:font="Wingdings" w:char="F0E0"/>
+      </w:r>
+      <w:r>
+        <w:rPr>
+          <w:rFonts w:cstheme="minorHAnsi"/>
+          <w:iCs/>
+          <w:sz w:val="28"/>
+          <w:szCs w:val="28"/>
+        </w:rPr>
+        <w:t xml:space="preserve">In </w:t>
+      </w:r>
+      <w:proofErr w:type="spellStart"/>
+      <w:proofErr w:type="gramStart"/>
+      <w:r>
+        <w:rPr>
+          <w:rFonts w:cstheme="minorHAnsi"/>
+          <w:iCs/>
+          <w:sz w:val="28"/>
+          <w:szCs w:val="28"/>
+        </w:rPr>
+        <w:t>package.json</w:t>
+      </w:r>
+      <w:proofErr w:type="spellEnd"/>
+      <w:proofErr w:type="gramEnd"/>
+      <w:r>
+        <w:rPr>
+          <w:rFonts w:cstheme="minorHAnsi"/>
+          <w:iCs/>
+          <w:sz w:val="28"/>
+          <w:szCs w:val="28"/>
+        </w:rPr>
+        <w:t xml:space="preserve"> we install new package </w:t>
+      </w:r>
+      <w:r>
+        <w:rPr>
+          <w:rFonts w:cstheme="minorHAnsi"/>
+          <w:iCs/>
+          <w:sz w:val="28"/>
+          <w:szCs w:val="28"/>
+          <w:highlight w:val="yellow"/>
+        </w:rPr>
+        <w:t>react-</w:t>
+      </w:r>
+      <w:proofErr w:type="spellStart"/>
+      <w:r>
+        <w:rPr>
+          <w:rFonts w:cstheme="minorHAnsi"/>
+          <w:iCs/>
+          <w:sz w:val="28"/>
+          <w:szCs w:val="28"/>
+          <w:highlight w:val="yellow"/>
+        </w:rPr>
+        <w:t>toastify</w:t>
+      </w:r>
+      <w:proofErr w:type="spellEnd"/>
+      <w:r>
+        <w:rPr>
+          <w:rFonts w:cstheme="minorHAnsi"/>
+          <w:iCs/>
+          <w:sz w:val="28"/>
+          <w:szCs w:val="28"/>
+        </w:rPr>
+        <w:t xml:space="preserve"> to show error message in designed way.</w:t>
+      </w:r>
+    </w:p>
+    <w:p>
+      <w:pPr>
+        <w:pStyle w:val="ListParagraph"/>
+        <w:ind w:left="1440"/>
+        <w:rPr>
+          <w:rFonts w:cstheme="minorHAnsi"/>
+          <w:iCs/>
+          <w:sz w:val="28"/>
+          <w:szCs w:val="28"/>
+        </w:rPr>
+      </w:pPr>
+    </w:p>
+    <w:p>
+      <w:pPr>
+        <w:pStyle w:val="ListParagraph"/>
+        <w:ind w:left="1440"/>
+        <w:rPr>
+          <w:rFonts w:cstheme="minorHAnsi"/>
+          <w:iCs/>
+          <w:sz w:val="28"/>
+          <w:szCs w:val="28"/>
+        </w:rPr>
+      </w:pPr>
+      <w:r>
+        <w:rPr>
+          <w:rFonts w:cstheme="minorHAnsi"/>
+          <w:iCs/>
+          <w:sz w:val="28"/>
+          <w:szCs w:val="28"/>
+        </w:rPr>
+        <w:sym w:font="Wingdings" w:char="F0E0"/>
+      </w:r>
+      <w:r>
+        <w:rPr>
+          <w:rFonts w:cstheme="minorHAnsi"/>
+          <w:iCs/>
+          <w:sz w:val="28"/>
+          <w:szCs w:val="28"/>
+        </w:rPr>
+        <w:t xml:space="preserve">  </w:t>
+      </w:r>
+      <w:r>
+        <w:rPr>
+          <w:rFonts w:cstheme="minorHAnsi"/>
+          <w:iCs/>
+          <w:sz w:val="28"/>
+          <w:szCs w:val="28"/>
+        </w:rPr>
+        <w:t xml:space="preserve">In App.js we imported </w:t>
+      </w:r>
+      <w:proofErr w:type="spellStart"/>
+      <w:r>
+        <w:rPr>
+          <w:rFonts w:cstheme="minorHAnsi"/>
+          <w:iCs/>
+          <w:sz w:val="28"/>
+          <w:szCs w:val="28"/>
+        </w:rPr>
+        <w:t>ToastContainer</w:t>
+      </w:r>
+      <w:proofErr w:type="spellEnd"/>
+      <w:r>
+        <w:rPr>
+          <w:rFonts w:cstheme="minorHAnsi"/>
+          <w:iCs/>
+          <w:sz w:val="28"/>
+          <w:szCs w:val="28"/>
+        </w:rPr>
+        <w:t xml:space="preserve"> and </w:t>
+      </w:r>
+      <w:proofErr w:type="spellStart"/>
+      <w:r>
+        <w:rPr>
+          <w:rFonts w:cstheme="minorHAnsi"/>
+          <w:iCs/>
+          <w:sz w:val="28"/>
+          <w:szCs w:val="28"/>
+        </w:rPr>
+        <w:t>ToastCss</w:t>
+      </w:r>
+      <w:proofErr w:type="spellEnd"/>
+      <w:r>
+        <w:rPr>
+          <w:rFonts w:cstheme="minorHAnsi"/>
+          <w:iCs/>
+          <w:sz w:val="28"/>
+          <w:szCs w:val="28"/>
+        </w:rPr>
+        <w:t xml:space="preserve">. Also used </w:t>
+      </w:r>
+      <w:proofErr w:type="spellStart"/>
+      <w:r>
+        <w:rPr>
+          <w:rFonts w:cstheme="minorHAnsi"/>
+          <w:iCs/>
+          <w:sz w:val="28"/>
+          <w:szCs w:val="28"/>
+        </w:rPr>
+        <w:t>userInfo</w:t>
+      </w:r>
+      <w:proofErr w:type="spellEnd"/>
+      <w:r>
+        <w:rPr>
+          <w:rFonts w:cstheme="minorHAnsi"/>
+          <w:iCs/>
+          <w:sz w:val="28"/>
+          <w:szCs w:val="28"/>
+        </w:rPr>
+        <w:t xml:space="preserve"> in the </w:t>
+      </w:r>
+      <w:proofErr w:type="spellStart"/>
+      <w:r>
+        <w:rPr>
+          <w:rFonts w:cstheme="minorHAnsi"/>
+          <w:iCs/>
+          <w:sz w:val="28"/>
+          <w:szCs w:val="28"/>
+        </w:rPr>
+        <w:t>reactContext</w:t>
+      </w:r>
+      <w:proofErr w:type="spellEnd"/>
+      <w:r>
+        <w:rPr>
+          <w:rFonts w:cstheme="minorHAnsi"/>
+          <w:iCs/>
+          <w:sz w:val="28"/>
+          <w:szCs w:val="28"/>
+        </w:rPr>
+        <w:t xml:space="preserve"> and if </w:t>
+      </w:r>
+      <w:proofErr w:type="spellStart"/>
+      <w:r>
+        <w:rPr>
+          <w:rFonts w:cstheme="minorHAnsi"/>
+          <w:iCs/>
+          <w:sz w:val="28"/>
+          <w:szCs w:val="28"/>
+        </w:rPr>
+        <w:t>userInfo</w:t>
+      </w:r>
+      <w:proofErr w:type="spellEnd"/>
+      <w:r>
+        <w:rPr>
+          <w:rFonts w:cstheme="minorHAnsi"/>
+          <w:iCs/>
+          <w:sz w:val="28"/>
+          <w:szCs w:val="28"/>
+        </w:rPr>
+        <w:t xml:space="preserve"> does exists then we show a drop down that shows username </w:t>
+      </w:r>
+      <w:proofErr w:type="spellStart"/>
+      <w:r>
+        <w:rPr>
+          <w:rFonts w:cstheme="minorHAnsi"/>
+          <w:iCs/>
+          <w:sz w:val="28"/>
+          <w:szCs w:val="28"/>
+        </w:rPr>
+        <w:t>userprofile</w:t>
+      </w:r>
+      <w:proofErr w:type="spellEnd"/>
+      <w:r>
+        <w:rPr>
+          <w:rFonts w:cstheme="minorHAnsi"/>
+          <w:iCs/>
+          <w:sz w:val="28"/>
+          <w:szCs w:val="28"/>
+        </w:rPr>
+        <w:t xml:space="preserve"> </w:t>
+      </w:r>
+      <w:proofErr w:type="spellStart"/>
+      <w:r>
+        <w:rPr>
+          <w:rFonts w:cstheme="minorHAnsi"/>
+          <w:iCs/>
+          <w:sz w:val="28"/>
+          <w:szCs w:val="28"/>
+        </w:rPr>
+        <w:t>OrderHistory</w:t>
+      </w:r>
+      <w:proofErr w:type="spellEnd"/>
+      <w:r>
+        <w:rPr>
+          <w:rFonts w:cstheme="minorHAnsi"/>
+          <w:iCs/>
+          <w:sz w:val="28"/>
+          <w:szCs w:val="28"/>
+        </w:rPr>
+        <w:t xml:space="preserve"> and </w:t>
+      </w:r>
+      <w:proofErr w:type="spellStart"/>
+      <w:proofErr w:type="gramStart"/>
+      <w:r>
+        <w:rPr>
+          <w:rFonts w:cstheme="minorHAnsi"/>
+          <w:iCs/>
+          <w:sz w:val="28"/>
+          <w:szCs w:val="28"/>
+        </w:rPr>
+        <w:t>signout</w:t>
+      </w:r>
+      <w:proofErr w:type="spellEnd"/>
+      <w:r>
+        <w:rPr>
+          <w:rFonts w:cstheme="minorHAnsi"/>
+          <w:iCs/>
+          <w:sz w:val="28"/>
+          <w:szCs w:val="28"/>
+        </w:rPr>
+        <w:t>..</w:t>
+      </w:r>
+      <w:proofErr w:type="gramEnd"/>
+      <w:r>
+        <w:rPr>
+          <w:rFonts w:cstheme="minorHAnsi"/>
+          <w:iCs/>
+          <w:sz w:val="28"/>
+          <w:szCs w:val="28"/>
+        </w:rPr>
+        <w:t xml:space="preserve"> Using react-</w:t>
+      </w:r>
+      <w:proofErr w:type="gramStart"/>
+      <w:r>
+        <w:rPr>
+          <w:rFonts w:cstheme="minorHAnsi"/>
+          <w:iCs/>
+          <w:sz w:val="28"/>
+          <w:szCs w:val="28"/>
+        </w:rPr>
+        <w:t>bootstrap..</w:t>
+      </w:r>
+      <w:proofErr w:type="gramEnd"/>
+    </w:p>
+    <w:p>
+      <w:pPr>
+        <w:pStyle w:val="ListParagraph"/>
+        <w:ind w:left="1440"/>
+        <w:rPr>
+          <w:rFonts w:cstheme="minorHAnsi"/>
+          <w:iCs/>
+          <w:sz w:val="28"/>
+          <w:szCs w:val="28"/>
+        </w:rPr>
+      </w:pPr>
+    </w:p>
+    <w:p>
+      <w:pPr>
+        <w:pStyle w:val="ListParagraph"/>
+        <w:numPr>
+          <w:ilvl w:val="0"/>
+          <w:numId w:val="14"/>
+        </w:numPr>
+        <w:rPr>
+          <w:rFonts w:cstheme="minorHAnsi"/>
+          <w:iCs/>
+          <w:sz w:val="28"/>
+          <w:szCs w:val="28"/>
+        </w:rPr>
+      </w:pPr>
+      <w:r>
+        <w:rPr>
+          <w:rFonts w:cstheme="minorHAnsi"/>
+          <w:iCs/>
+          <w:sz w:val="28"/>
+          <w:szCs w:val="28"/>
+        </w:rPr>
+        <w:t xml:space="preserve">In the </w:t>
+      </w:r>
+      <w:proofErr w:type="spellStart"/>
+      <w:r>
+        <w:rPr>
+          <w:rFonts w:cstheme="minorHAnsi"/>
+          <w:iCs/>
+          <w:sz w:val="28"/>
+          <w:szCs w:val="28"/>
+        </w:rPr>
+        <w:t>Signin</w:t>
+      </w:r>
+      <w:proofErr w:type="spellEnd"/>
+      <w:r>
+        <w:rPr>
+          <w:rFonts w:cstheme="minorHAnsi"/>
+          <w:iCs/>
+          <w:sz w:val="28"/>
+          <w:szCs w:val="28"/>
+        </w:rPr>
+        <w:t xml:space="preserve"> Out Handler we dispatch USER_SIGNOUT</w:t>
+      </w:r>
+    </w:p>
+    <w:p>
+      <w:pPr>
+        <w:pStyle w:val="ListParagraph"/>
+        <w:numPr>
+          <w:ilvl w:val="0"/>
+          <w:numId w:val="14"/>
+        </w:numPr>
+        <w:rPr>
+          <w:rFonts w:cstheme="minorHAnsi"/>
+          <w:iCs/>
+          <w:sz w:val="28"/>
+          <w:szCs w:val="28"/>
+        </w:rPr>
+      </w:pPr>
+      <w:r>
+        <w:rPr>
+          <w:rFonts w:cstheme="minorHAnsi"/>
+          <w:iCs/>
+          <w:sz w:val="28"/>
+          <w:szCs w:val="28"/>
+        </w:rPr>
+        <w:t xml:space="preserve">In store.js we read the </w:t>
+      </w:r>
+      <w:proofErr w:type="spellStart"/>
+      <w:r>
+        <w:rPr>
+          <w:rFonts w:cstheme="minorHAnsi"/>
+          <w:iCs/>
+          <w:sz w:val="28"/>
+          <w:szCs w:val="28"/>
+        </w:rPr>
+        <w:t>userInfo</w:t>
+      </w:r>
+      <w:proofErr w:type="spellEnd"/>
+      <w:r>
+        <w:rPr>
+          <w:rFonts w:cstheme="minorHAnsi"/>
+          <w:iCs/>
+          <w:sz w:val="28"/>
+          <w:szCs w:val="28"/>
+        </w:rPr>
+        <w:t xml:space="preserve"> from </w:t>
+      </w:r>
+      <w:proofErr w:type="spellStart"/>
+      <w:r>
+        <w:rPr>
+          <w:rFonts w:cstheme="minorHAnsi"/>
+          <w:iCs/>
+          <w:sz w:val="28"/>
+          <w:szCs w:val="28"/>
+        </w:rPr>
+        <w:t>localStorage</w:t>
+      </w:r>
+      <w:proofErr w:type="spellEnd"/>
+      <w:r>
+        <w:rPr>
+          <w:rFonts w:cstheme="minorHAnsi"/>
+          <w:iCs/>
+          <w:sz w:val="28"/>
+          <w:szCs w:val="28"/>
+        </w:rPr>
+        <w:t xml:space="preserve"> and we added two new </w:t>
+      </w:r>
+      <w:proofErr w:type="gramStart"/>
+      <w:r>
+        <w:rPr>
+          <w:rFonts w:cstheme="minorHAnsi"/>
+          <w:iCs/>
+          <w:sz w:val="28"/>
+          <w:szCs w:val="28"/>
+        </w:rPr>
+        <w:t>action</w:t>
+      </w:r>
+      <w:proofErr w:type="gramEnd"/>
+      <w:r>
+        <w:rPr>
+          <w:rFonts w:cstheme="minorHAnsi"/>
+          <w:iCs/>
+          <w:sz w:val="28"/>
+          <w:szCs w:val="28"/>
+        </w:rPr>
+        <w:t xml:space="preserve"> in the reducers one is USER_SIGNIN AND</w:t>
+      </w:r>
+      <w:r>
+        <w:rPr>
+          <w:rFonts w:cstheme="minorHAnsi"/>
+          <w:iCs/>
+          <w:sz w:val="28"/>
+          <w:szCs w:val="28"/>
+        </w:rPr>
+        <w:t xml:space="preserve"> USER_SIGNOUT.</w:t>
+      </w:r>
+    </w:p>
+    <w:p>
+      <w:pPr>
+        <w:pStyle w:val="ListParagraph"/>
+        <w:numPr>
+          <w:ilvl w:val="0"/>
+          <w:numId w:val="14"/>
+        </w:numPr>
+        <w:rPr>
+          <w:rFonts w:cstheme="minorHAnsi"/>
+          <w:b/>
+          <w:bCs/>
+          <w:iCs/>
+          <w:sz w:val="32"/>
+          <w:szCs w:val="32"/>
+        </w:rPr>
+      </w:pPr>
+      <w:r>
+        <w:rPr>
+          <w:rFonts w:cstheme="minorHAnsi"/>
+          <w:b/>
+          <w:bCs/>
+          <w:iCs/>
+          <w:sz w:val="32"/>
+          <w:szCs w:val="32"/>
+        </w:rPr>
+        <w:t xml:space="preserve">Most </w:t>
+      </w:r>
+      <w:proofErr w:type="spellStart"/>
+      <w:r>
+        <w:rPr>
+          <w:rFonts w:cstheme="minorHAnsi"/>
+          <w:b/>
+          <w:bCs/>
+          <w:iCs/>
+          <w:sz w:val="32"/>
+          <w:szCs w:val="32"/>
+        </w:rPr>
+        <w:t>imprt</w:t>
+      </w:r>
+      <w:proofErr w:type="spellEnd"/>
+      <w:r>
+        <w:rPr>
+          <w:rFonts w:cstheme="minorHAnsi"/>
+          <w:b/>
+          <w:bCs/>
+          <w:iCs/>
+          <w:sz w:val="32"/>
+          <w:szCs w:val="32"/>
+        </w:rPr>
+        <w:t xml:space="preserve"> work is done in the signinScreen.js page</w:t>
+      </w:r>
+    </w:p>
+    <w:p>
+      <w:pPr>
+        <w:pStyle w:val="ListParagraph"/>
+        <w:ind w:left="2160"/>
+        <w:rPr>
+          <w:rFonts w:cstheme="minorHAnsi"/>
+          <w:iCs/>
+          <w:sz w:val="28"/>
+          <w:szCs w:val="28"/>
+        </w:rPr>
+      </w:pPr>
+      <w:r>
+        <w:rPr>
+          <w:rFonts w:cstheme="minorHAnsi"/>
+          <w:iCs/>
+          <w:sz w:val="28"/>
+          <w:szCs w:val="28"/>
+        </w:rPr>
+        <w:t xml:space="preserve">Here </w:t>
+      </w:r>
+      <w:proofErr w:type="gramStart"/>
+      <w:r>
+        <w:rPr>
+          <w:rFonts w:cstheme="minorHAnsi"/>
+          <w:iCs/>
+          <w:sz w:val="28"/>
+          <w:szCs w:val="28"/>
+        </w:rPr>
+        <w:t xml:space="preserve">we </w:t>
+      </w:r>
+      <w:r>
+        <w:rPr>
+          <w:rFonts w:cstheme="minorHAnsi"/>
+          <w:iCs/>
+          <w:sz w:val="28"/>
+          <w:szCs w:val="28"/>
+        </w:rPr>
+        <w:t xml:space="preserve"> imported</w:t>
+      </w:r>
+      <w:proofErr w:type="gramEnd"/>
+      <w:r>
+        <w:rPr>
+          <w:rFonts w:cstheme="minorHAnsi"/>
+          <w:iCs/>
+          <w:sz w:val="28"/>
+          <w:szCs w:val="28"/>
+        </w:rPr>
+        <w:t xml:space="preserve"> :</w:t>
+      </w:r>
+    </w:p>
+    <w:p>
+      <w:pPr>
+        <w:pStyle w:val="ListParagraph"/>
+        <w:ind w:left="2160"/>
+        <w:rPr>
+          <w:rFonts w:cstheme="minorHAnsi"/>
+          <w:iCs/>
+          <w:sz w:val="28"/>
+          <w:szCs w:val="28"/>
+        </w:rPr>
+      </w:pPr>
+    </w:p>
+    <w:p>
+      <w:pPr>
+        <w:pStyle w:val="ListParagraph"/>
+        <w:ind w:left="2160"/>
+        <w:rPr>
+          <w:rFonts w:cstheme="minorHAnsi"/>
+          <w:iCs/>
+          <w:sz w:val="28"/>
+          <w:szCs w:val="28"/>
+          <w:highlight w:val="green"/>
+        </w:rPr>
+      </w:pPr>
+      <w:r>
+        <w:rPr>
+          <w:rFonts w:cstheme="minorHAnsi"/>
+          <w:iCs/>
+          <w:sz w:val="28"/>
+          <w:szCs w:val="28"/>
+          <w:highlight w:val="green"/>
+        </w:rPr>
+        <w:t xml:space="preserve">import </w:t>
+      </w:r>
+      <w:proofErr w:type="spellStart"/>
+      <w:r>
+        <w:rPr>
+          <w:rFonts w:cstheme="minorHAnsi"/>
+          <w:iCs/>
+          <w:sz w:val="28"/>
+          <w:szCs w:val="28"/>
+          <w:highlight w:val="green"/>
+        </w:rPr>
+        <w:t>Axios</w:t>
+      </w:r>
+      <w:proofErr w:type="spellEnd"/>
+      <w:r>
+        <w:rPr>
+          <w:rFonts w:cstheme="minorHAnsi"/>
+          <w:iCs/>
+          <w:sz w:val="28"/>
+          <w:szCs w:val="28"/>
+          <w:highlight w:val="green"/>
+        </w:rPr>
+        <w:t xml:space="preserve"> from '</w:t>
+      </w:r>
+      <w:proofErr w:type="spellStart"/>
+      <w:r>
+        <w:rPr>
+          <w:rFonts w:cstheme="minorHAnsi"/>
+          <w:iCs/>
+          <w:sz w:val="28"/>
+          <w:szCs w:val="28"/>
+          <w:highlight w:val="green"/>
+        </w:rPr>
+        <w:t>axios</w:t>
+      </w:r>
+      <w:proofErr w:type="spellEnd"/>
+      <w:r>
+        <w:rPr>
+          <w:rFonts w:cstheme="minorHAnsi"/>
+          <w:iCs/>
+          <w:sz w:val="28"/>
+          <w:szCs w:val="28"/>
+          <w:highlight w:val="green"/>
+        </w:rPr>
+        <w:t>';</w:t>
+      </w:r>
+    </w:p>
+    <w:p>
+      <w:pPr>
+        <w:pStyle w:val="ListParagraph"/>
+        <w:ind w:left="2160"/>
+        <w:rPr>
+          <w:rFonts w:cstheme="minorHAnsi"/>
+          <w:iCs/>
+          <w:sz w:val="28"/>
+          <w:szCs w:val="28"/>
+          <w:highlight w:val="green"/>
+        </w:rPr>
+      </w:pPr>
+      <w:r>
+        <w:rPr>
+          <w:rFonts w:cstheme="minorHAnsi"/>
+          <w:iCs/>
+          <w:sz w:val="28"/>
+          <w:szCs w:val="28"/>
+          <w:highlight w:val="green"/>
+        </w:rPr>
+        <w:t xml:space="preserve">import </w:t>
+      </w:r>
+      <w:proofErr w:type="gramStart"/>
+      <w:r>
+        <w:rPr>
+          <w:rFonts w:cstheme="minorHAnsi"/>
+          <w:iCs/>
+          <w:sz w:val="28"/>
+          <w:szCs w:val="28"/>
+          <w:highlight w:val="green"/>
+        </w:rPr>
+        <w:t xml:space="preserve">{ </w:t>
+      </w:r>
+      <w:proofErr w:type="spellStart"/>
+      <w:r>
+        <w:rPr>
+          <w:rFonts w:cstheme="minorHAnsi"/>
+          <w:iCs/>
+          <w:sz w:val="28"/>
+          <w:szCs w:val="28"/>
+          <w:highlight w:val="green"/>
+        </w:rPr>
+        <w:t>useContext</w:t>
+      </w:r>
+      <w:proofErr w:type="spellEnd"/>
+      <w:proofErr w:type="gramEnd"/>
+      <w:r>
+        <w:rPr>
+          <w:rFonts w:cstheme="minorHAnsi"/>
+          <w:iCs/>
+          <w:sz w:val="28"/>
+          <w:szCs w:val="28"/>
+          <w:highlight w:val="green"/>
+        </w:rPr>
+        <w:t xml:space="preserve">, </w:t>
+      </w:r>
+      <w:proofErr w:type="spellStart"/>
+      <w:r>
+        <w:rPr>
+          <w:rFonts w:cstheme="minorHAnsi"/>
+          <w:iCs/>
+          <w:sz w:val="28"/>
+          <w:szCs w:val="28"/>
+          <w:highlight w:val="green"/>
+        </w:rPr>
+        <w:t>useEffect</w:t>
+      </w:r>
+      <w:proofErr w:type="spellEnd"/>
+      <w:r>
+        <w:rPr>
+          <w:rFonts w:cstheme="minorHAnsi"/>
+          <w:iCs/>
+          <w:sz w:val="28"/>
+          <w:szCs w:val="28"/>
+          <w:highlight w:val="green"/>
+        </w:rPr>
+        <w:t xml:space="preserve">, </w:t>
+      </w:r>
+      <w:proofErr w:type="spellStart"/>
+      <w:r>
+        <w:rPr>
+          <w:rFonts w:cstheme="minorHAnsi"/>
+          <w:iCs/>
+          <w:sz w:val="28"/>
+          <w:szCs w:val="28"/>
+          <w:highlight w:val="green"/>
+        </w:rPr>
+        <w:t>useState</w:t>
+      </w:r>
+      <w:proofErr w:type="spellEnd"/>
+      <w:r>
+        <w:rPr>
+          <w:rFonts w:cstheme="minorHAnsi"/>
+          <w:iCs/>
+          <w:sz w:val="28"/>
+          <w:szCs w:val="28"/>
+          <w:highlight w:val="green"/>
+        </w:rPr>
+        <w:t xml:space="preserve"> } from 'react';</w:t>
+      </w:r>
+    </w:p>
+    <w:p>
+      <w:pPr>
+        <w:pStyle w:val="ListParagraph"/>
+        <w:ind w:left="2160"/>
+        <w:rPr>
+          <w:rFonts w:cstheme="minorHAnsi"/>
+          <w:iCs/>
+          <w:sz w:val="28"/>
+          <w:szCs w:val="28"/>
+          <w:highlight w:val="green"/>
+        </w:rPr>
+      </w:pPr>
+      <w:r>
+        <w:rPr>
+          <w:rFonts w:cstheme="minorHAnsi"/>
+          <w:iCs/>
+          <w:sz w:val="28"/>
+          <w:szCs w:val="28"/>
+          <w:highlight w:val="green"/>
+        </w:rPr>
+        <w:t xml:space="preserve">import </w:t>
+      </w:r>
+      <w:proofErr w:type="gramStart"/>
+      <w:r>
+        <w:rPr>
+          <w:rFonts w:cstheme="minorHAnsi"/>
+          <w:iCs/>
+          <w:sz w:val="28"/>
+          <w:szCs w:val="28"/>
+          <w:highlight w:val="green"/>
+        </w:rPr>
+        <w:t>{ Store</w:t>
+      </w:r>
+      <w:proofErr w:type="gramEnd"/>
+      <w:r>
+        <w:rPr>
+          <w:rFonts w:cstheme="minorHAnsi"/>
+          <w:iCs/>
+          <w:sz w:val="28"/>
+          <w:szCs w:val="28"/>
+          <w:highlight w:val="green"/>
+        </w:rPr>
+        <w:t xml:space="preserve"> } from '../Store';</w:t>
+      </w:r>
+    </w:p>
+    <w:p>
+      <w:pPr>
+        <w:pStyle w:val="ListParagraph"/>
+        <w:ind w:left="2160"/>
+        <w:rPr>
+          <w:rFonts w:cstheme="minorHAnsi"/>
+          <w:iCs/>
+          <w:sz w:val="28"/>
+          <w:szCs w:val="28"/>
+          <w:highlight w:val="green"/>
+        </w:rPr>
+      </w:pPr>
+      <w:r>
+        <w:rPr>
+          <w:rFonts w:cstheme="minorHAnsi"/>
+          <w:iCs/>
+          <w:sz w:val="28"/>
+          <w:szCs w:val="28"/>
+          <w:highlight w:val="green"/>
+        </w:rPr>
+        <w:t xml:space="preserve">import </w:t>
+      </w:r>
+      <w:proofErr w:type="gramStart"/>
+      <w:r>
+        <w:rPr>
+          <w:rFonts w:cstheme="minorHAnsi"/>
+          <w:iCs/>
+          <w:sz w:val="28"/>
+          <w:szCs w:val="28"/>
+          <w:highlight w:val="green"/>
+        </w:rPr>
+        <w:t>{ toast</w:t>
+      </w:r>
+      <w:proofErr w:type="gramEnd"/>
+      <w:r>
+        <w:rPr>
+          <w:rFonts w:cstheme="minorHAnsi"/>
+          <w:iCs/>
+          <w:sz w:val="28"/>
+          <w:szCs w:val="28"/>
+          <w:highlight w:val="green"/>
+        </w:rPr>
+        <w:t xml:space="preserve"> } from 'react-</w:t>
+      </w:r>
+      <w:proofErr w:type="spellStart"/>
+      <w:r>
+        <w:rPr>
+          <w:rFonts w:cstheme="minorHAnsi"/>
+          <w:iCs/>
+          <w:sz w:val="28"/>
+          <w:szCs w:val="28"/>
+          <w:highlight w:val="green"/>
+        </w:rPr>
+        <w:t>toastify</w:t>
+      </w:r>
+      <w:proofErr w:type="spellEnd"/>
+      <w:r>
+        <w:rPr>
+          <w:rFonts w:cstheme="minorHAnsi"/>
+          <w:iCs/>
+          <w:sz w:val="28"/>
+          <w:szCs w:val="28"/>
+          <w:highlight w:val="green"/>
+        </w:rPr>
+        <w:t>';</w:t>
+      </w:r>
+    </w:p>
+    <w:p>
+      <w:pPr>
+        <w:pStyle w:val="ListParagraph"/>
+        <w:ind w:left="2160"/>
+        <w:rPr>
+          <w:rFonts w:cstheme="minorHAnsi"/>
+          <w:iCs/>
+          <w:sz w:val="28"/>
+          <w:szCs w:val="28"/>
+        </w:rPr>
+      </w:pPr>
+      <w:r>
+        <w:rPr>
+          <w:rFonts w:cstheme="minorHAnsi"/>
+          <w:iCs/>
+          <w:sz w:val="28"/>
+          <w:szCs w:val="28"/>
+          <w:highlight w:val="green"/>
+        </w:rPr>
+        <w:t xml:space="preserve">import </w:t>
+      </w:r>
+      <w:proofErr w:type="gramStart"/>
+      <w:r>
+        <w:rPr>
+          <w:rFonts w:cstheme="minorHAnsi"/>
+          <w:iCs/>
+          <w:sz w:val="28"/>
+          <w:szCs w:val="28"/>
+          <w:highlight w:val="green"/>
+        </w:rPr>
+        <w:t xml:space="preserve">{ </w:t>
+      </w:r>
+      <w:proofErr w:type="spellStart"/>
+      <w:r>
+        <w:rPr>
+          <w:rFonts w:cstheme="minorHAnsi"/>
+          <w:iCs/>
+          <w:sz w:val="28"/>
+          <w:szCs w:val="28"/>
+          <w:highlight w:val="green"/>
+        </w:rPr>
+        <w:t>getError</w:t>
+      </w:r>
+      <w:proofErr w:type="spellEnd"/>
+      <w:proofErr w:type="gramEnd"/>
+      <w:r>
+        <w:rPr>
+          <w:rFonts w:cstheme="minorHAnsi"/>
+          <w:iCs/>
+          <w:sz w:val="28"/>
+          <w:szCs w:val="28"/>
+          <w:highlight w:val="green"/>
+        </w:rPr>
+        <w:t xml:space="preserve"> } from '../utils';</w:t>
+      </w:r>
+    </w:p>
+    <w:p>
+      <w:pPr>
+        <w:pStyle w:val="ListParagraph"/>
+        <w:ind w:left="2160"/>
+        <w:rPr>
+          <w:rFonts w:cstheme="minorHAnsi"/>
+          <w:iCs/>
+          <w:sz w:val="28"/>
+          <w:szCs w:val="28"/>
+        </w:rPr>
+      </w:pPr>
+    </w:p>
+    <w:p>
+      <w:pPr>
+        <w:pStyle w:val="ListParagraph"/>
+        <w:ind w:left="2160"/>
+        <w:rPr>
+          <w:rFonts w:cstheme="minorHAnsi"/>
+          <w:iCs/>
+          <w:sz w:val="28"/>
+          <w:szCs w:val="28"/>
+        </w:rPr>
+      </w:pPr>
+      <w:r>
+        <w:rPr>
+          <w:rFonts w:cstheme="minorHAnsi"/>
+          <w:iCs/>
+          <w:sz w:val="28"/>
+          <w:szCs w:val="28"/>
+        </w:rPr>
+        <w:lastRenderedPageBreak/>
+        <w:t xml:space="preserve">here we get the user Email and Password on </w:t>
+      </w:r>
+      <w:proofErr w:type="spellStart"/>
+      <w:r>
+        <w:rPr>
+          <w:rFonts w:cstheme="minorHAnsi"/>
+          <w:iCs/>
+          <w:sz w:val="28"/>
+          <w:szCs w:val="28"/>
+        </w:rPr>
+        <w:t>submitHandler</w:t>
+      </w:r>
+      <w:proofErr w:type="spellEnd"/>
+      <w:r>
+        <w:rPr>
+          <w:rFonts w:cstheme="minorHAnsi"/>
+          <w:iCs/>
+          <w:sz w:val="28"/>
+          <w:szCs w:val="28"/>
+        </w:rPr>
+        <w:t xml:space="preserve"> we pass it onto the </w:t>
+      </w:r>
+      <w:proofErr w:type="spellStart"/>
+      <w:r>
+        <w:rPr>
+          <w:rFonts w:cstheme="minorHAnsi"/>
+          <w:iCs/>
+          <w:sz w:val="28"/>
+          <w:szCs w:val="28"/>
+        </w:rPr>
+        <w:t>signin</w:t>
+      </w:r>
+      <w:proofErr w:type="spellEnd"/>
+      <w:r>
+        <w:rPr>
+          <w:rFonts w:cstheme="minorHAnsi"/>
+          <w:iCs/>
+          <w:sz w:val="28"/>
+          <w:szCs w:val="28"/>
+        </w:rPr>
+        <w:t xml:space="preserve"> </w:t>
+      </w:r>
+      <w:proofErr w:type="spellStart"/>
+      <w:r>
+        <w:rPr>
+          <w:rFonts w:cstheme="minorHAnsi"/>
+          <w:iCs/>
+          <w:sz w:val="28"/>
+          <w:szCs w:val="28"/>
+        </w:rPr>
+        <w:t>api</w:t>
+      </w:r>
+      <w:proofErr w:type="spellEnd"/>
+      <w:r>
+        <w:rPr>
+          <w:rFonts w:cstheme="minorHAnsi"/>
+          <w:iCs/>
+          <w:sz w:val="28"/>
+          <w:szCs w:val="28"/>
+        </w:rPr>
+        <w:t xml:space="preserve"> and if the data is </w:t>
+      </w:r>
+      <w:proofErr w:type="gramStart"/>
+      <w:r>
+        <w:rPr>
+          <w:rFonts w:cstheme="minorHAnsi"/>
+          <w:iCs/>
+          <w:sz w:val="28"/>
+          <w:szCs w:val="28"/>
+        </w:rPr>
+        <w:t>correct</w:t>
+      </w:r>
+      <w:proofErr w:type="gramEnd"/>
+      <w:r>
+        <w:rPr>
+          <w:rFonts w:cstheme="minorHAnsi"/>
+          <w:iCs/>
+          <w:sz w:val="28"/>
+          <w:szCs w:val="28"/>
+        </w:rPr>
+        <w:t xml:space="preserve"> we save the user in the </w:t>
+      </w:r>
+      <w:proofErr w:type="spellStart"/>
+      <w:r>
+        <w:rPr>
+          <w:rFonts w:cstheme="minorHAnsi"/>
+          <w:iCs/>
+          <w:sz w:val="28"/>
+          <w:szCs w:val="28"/>
+        </w:rPr>
+        <w:t>localStorage</w:t>
+      </w:r>
+      <w:proofErr w:type="spellEnd"/>
+      <w:r>
+        <w:rPr>
+          <w:rFonts w:cstheme="minorHAnsi"/>
+          <w:iCs/>
+          <w:sz w:val="28"/>
+          <w:szCs w:val="28"/>
+        </w:rPr>
+        <w:t xml:space="preserve"> and in the </w:t>
+      </w:r>
+      <w:proofErr w:type="spellStart"/>
+      <w:r>
+        <w:rPr>
+          <w:rFonts w:cstheme="minorHAnsi"/>
+          <w:iCs/>
+          <w:sz w:val="28"/>
+          <w:szCs w:val="28"/>
+        </w:rPr>
+        <w:t>reactContext</w:t>
+      </w:r>
+      <w:proofErr w:type="spellEnd"/>
+      <w:r>
+        <w:rPr>
+          <w:rFonts w:cstheme="minorHAnsi"/>
+          <w:iCs/>
+          <w:sz w:val="28"/>
+          <w:szCs w:val="28"/>
+        </w:rPr>
+        <w:t xml:space="preserve"> and redirect </w:t>
+      </w:r>
+      <w:r>
+        <w:rPr>
+          <w:rFonts w:cstheme="minorHAnsi"/>
+          <w:iCs/>
+          <w:sz w:val="28"/>
+          <w:szCs w:val="28"/>
+        </w:rPr>
+        <w:t xml:space="preserve">user to the redirect </w:t>
+      </w:r>
+      <w:proofErr w:type="spellStart"/>
+      <w:r>
+        <w:rPr>
+          <w:rFonts w:cstheme="minorHAnsi"/>
+          <w:iCs/>
+          <w:sz w:val="28"/>
+          <w:szCs w:val="28"/>
+        </w:rPr>
+        <w:t>url</w:t>
+      </w:r>
+      <w:proofErr w:type="spellEnd"/>
+      <w:r>
+        <w:rPr>
+          <w:rFonts w:cstheme="minorHAnsi"/>
+          <w:iCs/>
+          <w:sz w:val="28"/>
+          <w:szCs w:val="28"/>
+        </w:rPr>
+        <w:t>.</w:t>
+      </w:r>
+    </w:p>
+    <w:p>
+      <w:pPr>
+        <w:pStyle w:val="ListParagraph"/>
+        <w:ind w:left="2160"/>
+        <w:rPr>
+          <w:rFonts w:cstheme="minorHAnsi"/>
+          <w:iCs/>
+          <w:sz w:val="28"/>
+          <w:szCs w:val="28"/>
+        </w:rPr>
+      </w:pPr>
+    </w:p>
+    <w:p>
+      <w:pPr>
+        <w:pStyle w:val="ListParagraph"/>
+        <w:ind w:left="2160"/>
+        <w:rPr>
+          <w:rFonts w:cstheme="minorHAnsi"/>
+          <w:iCs/>
+          <w:sz w:val="28"/>
+          <w:szCs w:val="28"/>
+        </w:rPr>
+      </w:pPr>
+    </w:p>
+    <w:p>
+      <w:pPr>
+        <w:pStyle w:val="ListParagraph"/>
+        <w:ind w:left="2160"/>
+        <w:rPr>
+          <w:rFonts w:cstheme="minorHAnsi"/>
+          <w:iCs/>
+          <w:sz w:val="28"/>
+          <w:szCs w:val="28"/>
+        </w:rPr>
+      </w:pPr>
+    </w:p>
+    <w:p>
+      <w:pPr>
+        <w:pStyle w:val="ListParagraph"/>
+        <w:numPr>
+          <w:ilvl w:val="0"/>
+          <w:numId w:val="13"/>
+        </w:numPr>
+        <w:rPr>
+          <w:rFonts w:ascii="Arial Black" w:hAnsi="Arial Black" w:cstheme="minorHAnsi"/>
+          <w:iCs/>
+          <w:color w:val="C00000"/>
+          <w:sz w:val="48"/>
+          <w:szCs w:val="48"/>
+        </w:rPr>
+      </w:pPr>
+      <w:r>
+        <w:rPr>
+          <w:rFonts w:ascii="Arial Black" w:hAnsi="Arial Black" w:cstheme="minorHAnsi"/>
+          <w:iCs/>
+          <w:color w:val="C00000"/>
+          <w:sz w:val="48"/>
+          <w:szCs w:val="48"/>
+        </w:rPr>
+        <w:t>Checkout Wizard</w:t>
+      </w:r>
+    </w:p>
+    <w:p>
+      <w:pPr>
+        <w:pStyle w:val="ListParagraph"/>
+        <w:ind w:left="1440"/>
+        <w:rPr>
+          <w:rFonts w:ascii="Arial Black" w:hAnsi="Arial Black" w:cstheme="minorHAnsi"/>
+          <w:iCs/>
+          <w:sz w:val="28"/>
+          <w:szCs w:val="28"/>
+        </w:rPr>
+      </w:pPr>
+    </w:p>
+    <w:p>
+      <w:pPr>
+        <w:pStyle w:val="ListParagraph"/>
+        <w:numPr>
+          <w:ilvl w:val="0"/>
+          <w:numId w:val="16"/>
+        </w:numPr>
+        <w:rPr>
+          <w:rFonts w:ascii="Arial Black" w:hAnsi="Arial Black" w:cstheme="minorHAnsi"/>
+          <w:iCs/>
+          <w:sz w:val="28"/>
+          <w:szCs w:val="28"/>
+        </w:rPr>
+      </w:pPr>
+      <w:r>
+        <w:rPr>
+          <w:rFonts w:ascii="Arial Black" w:hAnsi="Arial Black" w:cstheme="minorHAnsi"/>
+          <w:iCs/>
+          <w:sz w:val="28"/>
+          <w:szCs w:val="28"/>
+        </w:rPr>
+        <w:t>Create Shipping Screen.</w:t>
+      </w:r>
+    </w:p>
+    <w:p>
+      <w:pPr>
+        <w:pStyle w:val="ListParagraph"/>
+        <w:ind w:left="1800"/>
+        <w:rPr>
+          <w:rFonts w:cstheme="minorHAnsi"/>
+          <w:iCs/>
+          <w:sz w:val="28"/>
+          <w:szCs w:val="28"/>
+        </w:rPr>
+      </w:pPr>
+      <w:r>
+        <w:rPr>
+          <w:rFonts w:cstheme="minorHAnsi"/>
+          <w:iCs/>
+          <w:sz w:val="28"/>
+          <w:szCs w:val="28"/>
+        </w:rPr>
+        <w:t xml:space="preserve">In app.js we added new </w:t>
+      </w:r>
+      <w:proofErr w:type="spellStart"/>
+      <w:r>
+        <w:rPr>
+          <w:rFonts w:cstheme="minorHAnsi"/>
+          <w:iCs/>
+          <w:sz w:val="28"/>
+          <w:szCs w:val="28"/>
+        </w:rPr>
+        <w:t>ShippingAddressScreen</w:t>
+      </w:r>
+      <w:proofErr w:type="spellEnd"/>
+      <w:r>
+        <w:rPr>
+          <w:rFonts w:cstheme="minorHAnsi"/>
+          <w:iCs/>
+          <w:sz w:val="28"/>
+          <w:szCs w:val="28"/>
+        </w:rPr>
+        <w:t xml:space="preserve"> to get the address </w:t>
+      </w:r>
+      <w:proofErr w:type="gramStart"/>
+      <w:r>
+        <w:rPr>
+          <w:rFonts w:cstheme="minorHAnsi"/>
+          <w:iCs/>
+          <w:sz w:val="28"/>
+          <w:szCs w:val="28"/>
+        </w:rPr>
+        <w:t>From</w:t>
+      </w:r>
+      <w:proofErr w:type="gramEnd"/>
+      <w:r>
+        <w:rPr>
+          <w:rFonts w:cstheme="minorHAnsi"/>
+          <w:iCs/>
+          <w:sz w:val="28"/>
+          <w:szCs w:val="28"/>
+        </w:rPr>
+        <w:t xml:space="preserve"> the users.</w:t>
+      </w:r>
+    </w:p>
+    <w:p>
+      <w:pPr>
+        <w:pStyle w:val="ListParagraph"/>
+        <w:ind w:left="1800"/>
+        <w:rPr>
+          <w:rFonts w:cstheme="minorHAnsi"/>
+          <w:iCs/>
+          <w:sz w:val="28"/>
+          <w:szCs w:val="28"/>
+        </w:rPr>
+      </w:pPr>
+    </w:p>
+    <w:p>
+      <w:pPr>
+        <w:pStyle w:val="ListParagraph"/>
+        <w:ind w:left="1800"/>
+        <w:rPr>
+          <w:rFonts w:cstheme="minorHAnsi"/>
+          <w:iCs/>
+          <w:sz w:val="28"/>
+          <w:szCs w:val="28"/>
+        </w:rPr>
+      </w:pPr>
+      <w:r>
+        <w:rPr>
+          <w:rFonts w:cstheme="minorHAnsi"/>
+          <w:iCs/>
+          <w:sz w:val="28"/>
+          <w:szCs w:val="28"/>
+        </w:rPr>
+        <w:t xml:space="preserve">In components folder we created CheckoutSteps.js to show the </w:t>
+      </w:r>
+      <w:r>
+        <w:rPr>
+          <w:rFonts w:cstheme="minorHAnsi"/>
+          <w:iCs/>
+          <w:sz w:val="28"/>
+          <w:szCs w:val="28"/>
+        </w:rPr>
+        <w:t>result of the steps we are in.</w:t>
+      </w:r>
+    </w:p>
+    <w:p>
+      <w:pPr>
+        <w:pStyle w:val="ListParagraph"/>
+        <w:ind w:left="1800"/>
+        <w:rPr>
+          <w:rFonts w:cstheme="minorHAnsi"/>
+          <w:iCs/>
+          <w:sz w:val="28"/>
+          <w:szCs w:val="28"/>
+        </w:rPr>
+      </w:pPr>
+      <w:r>
+        <w:rPr>
+          <w:rFonts w:cstheme="minorHAnsi"/>
+          <w:iCs/>
+          <w:sz w:val="28"/>
+          <w:szCs w:val="28"/>
+        </w:rPr>
+        <w:t>In index.css we style the checkout-steps.</w:t>
+      </w:r>
+    </w:p>
+    <w:p>
+      <w:pPr>
+        <w:pStyle w:val="ListParagraph"/>
+        <w:ind w:left="1800"/>
+        <w:rPr>
+          <w:rFonts w:cstheme="minorHAnsi"/>
+          <w:iCs/>
+          <w:sz w:val="28"/>
+          <w:szCs w:val="28"/>
+        </w:rPr>
+      </w:pPr>
+    </w:p>
+    <w:p>
+      <w:pPr>
+        <w:pStyle w:val="ListParagraph"/>
+        <w:ind w:left="1800"/>
+        <w:rPr>
+          <w:rFonts w:cstheme="minorHAnsi"/>
+          <w:iCs/>
+          <w:sz w:val="28"/>
+          <w:szCs w:val="28"/>
+        </w:rPr>
+      </w:pPr>
+      <w:r>
+        <w:rPr>
+          <w:rFonts w:cstheme="minorHAnsi"/>
+          <w:iCs/>
+          <w:sz w:val="28"/>
+          <w:szCs w:val="28"/>
+        </w:rPr>
+        <w:t xml:space="preserve">In Store.js we get the </w:t>
+      </w:r>
+      <w:proofErr w:type="spellStart"/>
+      <w:r>
+        <w:rPr>
+          <w:rFonts w:cstheme="minorHAnsi"/>
+          <w:iCs/>
+          <w:sz w:val="28"/>
+          <w:szCs w:val="28"/>
+        </w:rPr>
+        <w:t>shippingAddress</w:t>
+      </w:r>
+      <w:proofErr w:type="spellEnd"/>
+      <w:r>
+        <w:rPr>
+          <w:rFonts w:cstheme="minorHAnsi"/>
+          <w:iCs/>
+          <w:sz w:val="28"/>
+          <w:szCs w:val="28"/>
+        </w:rPr>
+        <w:t xml:space="preserve"> from the </w:t>
+      </w:r>
+      <w:proofErr w:type="spellStart"/>
+      <w:r>
+        <w:rPr>
+          <w:rFonts w:cstheme="minorHAnsi"/>
+          <w:iCs/>
+          <w:sz w:val="28"/>
+          <w:szCs w:val="28"/>
+        </w:rPr>
+        <w:t>localStrorage</w:t>
+      </w:r>
+      <w:proofErr w:type="spellEnd"/>
+      <w:proofErr w:type="gramStart"/>
+      <w:r>
+        <w:rPr>
+          <w:rFonts w:cstheme="minorHAnsi"/>
+          <w:iCs/>
+          <w:sz w:val="28"/>
+          <w:szCs w:val="28"/>
+        </w:rPr>
+        <w:t xml:space="preserve"> ..</w:t>
+      </w:r>
+      <w:proofErr w:type="gramEnd"/>
+      <w:r>
+        <w:rPr>
+          <w:rFonts w:cstheme="minorHAnsi"/>
+          <w:iCs/>
+          <w:sz w:val="28"/>
+          <w:szCs w:val="28"/>
+        </w:rPr>
+        <w:t xml:space="preserve"> </w:t>
+      </w:r>
+      <w:proofErr w:type="gramStart"/>
+      <w:r>
+        <w:rPr>
+          <w:rFonts w:cstheme="minorHAnsi"/>
+          <w:iCs/>
+          <w:sz w:val="28"/>
+          <w:szCs w:val="28"/>
+        </w:rPr>
+        <w:t>Also</w:t>
+      </w:r>
+      <w:proofErr w:type="gramEnd"/>
+      <w:r>
+        <w:rPr>
+          <w:rFonts w:cstheme="minorHAnsi"/>
+          <w:iCs/>
+          <w:sz w:val="28"/>
+          <w:szCs w:val="28"/>
+        </w:rPr>
+        <w:t xml:space="preserve"> we have added a new action for SAVE_SHIPPING_ADDRESS in the reducer and if user enter new address we save it in the store</w:t>
+      </w:r>
+    </w:p>
+    <w:p>
+      <w:pPr>
+        <w:rPr>
+          <w:rFonts w:ascii="Arial Black" w:hAnsi="Arial Black" w:cstheme="minorHAnsi"/>
+          <w:iCs/>
+          <w:sz w:val="28"/>
+          <w:szCs w:val="28"/>
+        </w:rPr>
+      </w:pPr>
+    </w:p>
+    <w:p>
+      <w:pPr>
+        <w:pStyle w:val="ListParagraph"/>
+        <w:numPr>
+          <w:ilvl w:val="0"/>
+          <w:numId w:val="16"/>
+        </w:numPr>
+        <w:rPr>
+          <w:rFonts w:ascii="Arial Black" w:hAnsi="Arial Black" w:cstheme="minorHAnsi"/>
+          <w:iCs/>
+          <w:sz w:val="28"/>
+          <w:szCs w:val="28"/>
+        </w:rPr>
+      </w:pPr>
+      <w:r>
+        <w:rPr>
+          <w:rFonts w:ascii="Arial Black" w:hAnsi="Arial Black" w:cstheme="minorHAnsi"/>
+          <w:iCs/>
+          <w:sz w:val="28"/>
+          <w:szCs w:val="28"/>
+        </w:rPr>
+        <w:t>Create Sign Up Screen.</w:t>
+      </w:r>
+    </w:p>
+    <w:p>
+      <w:pPr>
+        <w:pStyle w:val="ListParagraph"/>
+        <w:ind w:left="1800"/>
+        <w:rPr>
+          <w:rFonts w:cstheme="minorHAnsi"/>
+          <w:iCs/>
+          <w:sz w:val="28"/>
+          <w:szCs w:val="28"/>
+        </w:rPr>
+      </w:pPr>
+      <w:r>
+        <w:rPr>
+          <w:rFonts w:cstheme="minorHAnsi"/>
+          <w:iCs/>
+          <w:sz w:val="28"/>
+          <w:szCs w:val="28"/>
+        </w:rPr>
+        <w:t xml:space="preserve">In the backend we created </w:t>
+      </w:r>
+      <w:proofErr w:type="spellStart"/>
+      <w:r>
+        <w:rPr>
+          <w:rFonts w:cstheme="minorHAnsi"/>
+          <w:iCs/>
+          <w:sz w:val="28"/>
+          <w:szCs w:val="28"/>
+        </w:rPr>
+        <w:t>siginUp</w:t>
+      </w:r>
+      <w:proofErr w:type="spellEnd"/>
+      <w:r>
+        <w:rPr>
+          <w:rFonts w:cstheme="minorHAnsi"/>
+          <w:iCs/>
+          <w:sz w:val="28"/>
+          <w:szCs w:val="28"/>
+        </w:rPr>
+        <w:t xml:space="preserve"> </w:t>
+      </w:r>
+      <w:proofErr w:type="spellStart"/>
+      <w:r>
+        <w:rPr>
+          <w:rFonts w:cstheme="minorHAnsi"/>
+          <w:iCs/>
+          <w:sz w:val="28"/>
+          <w:szCs w:val="28"/>
+        </w:rPr>
+        <w:t>api</w:t>
+      </w:r>
+      <w:proofErr w:type="spellEnd"/>
+      <w:proofErr w:type="gramStart"/>
+      <w:r>
+        <w:rPr>
+          <w:rFonts w:cstheme="minorHAnsi"/>
+          <w:iCs/>
+          <w:sz w:val="28"/>
+          <w:szCs w:val="28"/>
+        </w:rPr>
+        <w:t xml:space="preserve"> ..</w:t>
+      </w:r>
+      <w:proofErr w:type="gramEnd"/>
+      <w:r>
+        <w:rPr>
+          <w:rFonts w:cstheme="minorHAnsi"/>
+          <w:iCs/>
+          <w:sz w:val="28"/>
+          <w:szCs w:val="28"/>
+        </w:rPr>
+        <w:t xml:space="preserve"> created new </w:t>
+      </w:r>
+      <w:proofErr w:type="spellStart"/>
+      <w:r>
+        <w:rPr>
+          <w:rFonts w:cstheme="minorHAnsi"/>
+          <w:iCs/>
+          <w:sz w:val="28"/>
+          <w:szCs w:val="28"/>
+        </w:rPr>
+        <w:t>userModel</w:t>
+      </w:r>
+      <w:proofErr w:type="spellEnd"/>
+      <w:r>
+        <w:rPr>
+          <w:rFonts w:cstheme="minorHAnsi"/>
+          <w:iCs/>
+          <w:sz w:val="28"/>
+          <w:szCs w:val="28"/>
+        </w:rPr>
+        <w:t xml:space="preserve"> save it and then return the token along with the user information.</w:t>
+      </w:r>
+    </w:p>
+    <w:p>
+      <w:pPr>
+        <w:pStyle w:val="ListParagraph"/>
+        <w:ind w:left="1800"/>
+        <w:rPr>
+          <w:rFonts w:cstheme="minorHAnsi"/>
+          <w:iCs/>
+          <w:sz w:val="28"/>
+          <w:szCs w:val="28"/>
+        </w:rPr>
+      </w:pPr>
+    </w:p>
+    <w:p>
+      <w:pPr>
+        <w:pStyle w:val="ListParagraph"/>
+        <w:ind w:left="1800"/>
+        <w:rPr>
+          <w:rFonts w:cstheme="minorHAnsi"/>
+          <w:iCs/>
+          <w:sz w:val="28"/>
+          <w:szCs w:val="28"/>
+        </w:rPr>
+      </w:pPr>
+      <w:r>
+        <w:rPr>
+          <w:rFonts w:cstheme="minorHAnsi"/>
+          <w:iCs/>
+          <w:sz w:val="28"/>
+          <w:szCs w:val="28"/>
+        </w:rPr>
+        <w:t>In frontend inside App.js we created new routes for signup screen.</w:t>
+      </w:r>
+    </w:p>
+    <w:p>
+      <w:pPr>
+        <w:pStyle w:val="ListParagraph"/>
+        <w:ind w:left="1800"/>
+        <w:rPr>
+          <w:rFonts w:cstheme="minorHAnsi"/>
+          <w:iCs/>
+          <w:sz w:val="28"/>
+          <w:szCs w:val="28"/>
+        </w:rPr>
+      </w:pPr>
+      <w:r>
+        <w:rPr>
+          <w:rFonts w:cstheme="minorHAnsi"/>
+          <w:iCs/>
+          <w:sz w:val="28"/>
+          <w:szCs w:val="28"/>
+        </w:rPr>
+        <w:t xml:space="preserve">And we created </w:t>
+      </w:r>
+      <w:proofErr w:type="spellStart"/>
+      <w:r>
+        <w:rPr>
+          <w:rFonts w:cstheme="minorHAnsi"/>
+          <w:iCs/>
+          <w:sz w:val="28"/>
+          <w:szCs w:val="28"/>
+        </w:rPr>
+        <w:t>SignupScreen</w:t>
+      </w:r>
+      <w:proofErr w:type="spellEnd"/>
+      <w:r>
+        <w:rPr>
+          <w:rFonts w:cstheme="minorHAnsi"/>
+          <w:iCs/>
+          <w:sz w:val="28"/>
+          <w:szCs w:val="28"/>
+        </w:rPr>
+        <w:t xml:space="preserve"> and get user information that create an account for that user.</w:t>
+      </w:r>
+    </w:p>
+    <w:p>
+      <w:pPr>
+        <w:ind w:left="1440"/>
+        <w:rPr>
+          <w:rFonts w:ascii="Arial Black" w:hAnsi="Arial Black" w:cstheme="minorHAnsi"/>
+          <w:iCs/>
+          <w:sz w:val="28"/>
+          <w:szCs w:val="28"/>
+        </w:rPr>
+      </w:pPr>
+    </w:p>
+    <w:p>
+      <w:pPr>
+        <w:ind w:left="1440"/>
+        <w:rPr>
+          <w:rFonts w:ascii="Arial Black" w:hAnsi="Arial Black" w:cstheme="minorHAnsi"/>
+          <w:iCs/>
+          <w:sz w:val="28"/>
+          <w:szCs w:val="28"/>
+        </w:rPr>
+      </w:pPr>
+    </w:p>
+    <w:p>
+      <w:pPr>
+        <w:pStyle w:val="ListParagraph"/>
+        <w:numPr>
+          <w:ilvl w:val="0"/>
+          <w:numId w:val="16"/>
+        </w:numPr>
+        <w:rPr>
+          <w:rFonts w:ascii="Arial Black" w:hAnsi="Arial Black" w:cstheme="minorHAnsi"/>
+          <w:iCs/>
+          <w:sz w:val="28"/>
+          <w:szCs w:val="28"/>
+        </w:rPr>
+      </w:pPr>
+      <w:r>
+        <w:rPr>
+          <w:rFonts w:ascii="Arial Black" w:hAnsi="Arial Black" w:cstheme="minorHAnsi"/>
+          <w:iCs/>
+          <w:sz w:val="28"/>
+          <w:szCs w:val="28"/>
+        </w:rPr>
+        <w:lastRenderedPageBreak/>
+        <w:t>Implement select Payment Method Screen.</w:t>
+      </w:r>
+    </w:p>
+    <w:p>
+      <w:pPr>
+        <w:pStyle w:val="ListParagraph"/>
+        <w:ind w:left="1800"/>
+        <w:rPr>
+          <w:rFonts w:cstheme="minorHAnsi"/>
+          <w:iCs/>
+          <w:sz w:val="28"/>
+          <w:szCs w:val="28"/>
+        </w:rPr>
+      </w:pPr>
+      <w:r>
+        <w:rPr>
+          <w:rFonts w:cstheme="minorHAnsi"/>
+          <w:iCs/>
+          <w:sz w:val="28"/>
+          <w:szCs w:val="28"/>
+        </w:rPr>
+        <w:t xml:space="preserve">In the App.js we add the routes for </w:t>
+      </w:r>
+      <w:proofErr w:type="spellStart"/>
+      <w:r>
+        <w:rPr>
+          <w:rFonts w:cstheme="minorHAnsi"/>
+          <w:iCs/>
+          <w:sz w:val="28"/>
+          <w:szCs w:val="28"/>
+        </w:rPr>
+        <w:t>PaymentMethodScreen</w:t>
+      </w:r>
+      <w:proofErr w:type="spellEnd"/>
+      <w:r>
+        <w:rPr>
+          <w:rFonts w:cstheme="minorHAnsi"/>
+          <w:iCs/>
+          <w:sz w:val="28"/>
+          <w:szCs w:val="28"/>
+        </w:rPr>
+        <w:t xml:space="preserve"> and in the </w:t>
+      </w:r>
+      <w:proofErr w:type="spellStart"/>
+      <w:r>
+        <w:rPr>
+          <w:rFonts w:cstheme="minorHAnsi"/>
+          <w:iCs/>
+          <w:sz w:val="28"/>
+          <w:szCs w:val="28"/>
+        </w:rPr>
+        <w:t>signOutHandler</w:t>
+      </w:r>
+      <w:proofErr w:type="spellEnd"/>
+      <w:r>
+        <w:rPr>
+          <w:rFonts w:cstheme="minorHAnsi"/>
+          <w:iCs/>
+          <w:sz w:val="28"/>
+          <w:szCs w:val="28"/>
+        </w:rPr>
+        <w:t xml:space="preserve"> we remove </w:t>
+      </w:r>
+      <w:proofErr w:type="spellStart"/>
+      <w:r>
+        <w:rPr>
+          <w:rFonts w:cstheme="minorHAnsi"/>
+          <w:iCs/>
+          <w:sz w:val="28"/>
+          <w:szCs w:val="28"/>
+        </w:rPr>
+        <w:t>peymentmethod</w:t>
+      </w:r>
+      <w:proofErr w:type="spellEnd"/>
+      <w:r>
+        <w:rPr>
+          <w:rFonts w:cstheme="minorHAnsi"/>
+          <w:iCs/>
+          <w:sz w:val="28"/>
+          <w:szCs w:val="28"/>
+        </w:rPr>
+        <w:t xml:space="preserve"> from </w:t>
+      </w:r>
+      <w:proofErr w:type="spellStart"/>
+      <w:r>
+        <w:rPr>
+          <w:rFonts w:cstheme="minorHAnsi"/>
+          <w:iCs/>
+          <w:sz w:val="28"/>
+          <w:szCs w:val="28"/>
+        </w:rPr>
+        <w:t>localStorage</w:t>
+      </w:r>
+      <w:proofErr w:type="spellEnd"/>
+      <w:r>
+        <w:rPr>
+          <w:rFonts w:cstheme="minorHAnsi"/>
+          <w:iCs/>
+          <w:sz w:val="28"/>
+          <w:szCs w:val="28"/>
+        </w:rPr>
+        <w:t>.</w:t>
+      </w:r>
+    </w:p>
+    <w:p>
+      <w:pPr>
+        <w:pStyle w:val="ListParagraph"/>
+        <w:ind w:left="1800"/>
+        <w:rPr>
+          <w:rFonts w:cstheme="minorHAnsi"/>
+          <w:iCs/>
+          <w:sz w:val="28"/>
+          <w:szCs w:val="28"/>
+        </w:rPr>
+      </w:pPr>
+    </w:p>
+    <w:p>
+      <w:pPr>
+        <w:pStyle w:val="ListParagraph"/>
+        <w:ind w:left="1800"/>
+        <w:rPr>
+          <w:rFonts w:cstheme="minorHAnsi"/>
+          <w:iCs/>
+          <w:sz w:val="28"/>
+          <w:szCs w:val="28"/>
+        </w:rPr>
+      </w:pPr>
+      <w:r>
+        <w:rPr>
+          <w:rFonts w:cstheme="minorHAnsi"/>
+          <w:iCs/>
+          <w:sz w:val="28"/>
+          <w:szCs w:val="28"/>
+        </w:rPr>
+        <w:t xml:space="preserve">In store.js we set a default value for payment method from </w:t>
+      </w:r>
+      <w:proofErr w:type="spellStart"/>
+      <w:r>
+        <w:rPr>
+          <w:rFonts w:cstheme="minorHAnsi"/>
+          <w:iCs/>
+          <w:sz w:val="28"/>
+          <w:szCs w:val="28"/>
+        </w:rPr>
+        <w:t>localstorage.and</w:t>
+      </w:r>
+      <w:proofErr w:type="spellEnd"/>
+      <w:r>
+        <w:rPr>
+          <w:rFonts w:cstheme="minorHAnsi"/>
+          <w:iCs/>
+          <w:sz w:val="28"/>
+          <w:szCs w:val="28"/>
+        </w:rPr>
+        <w:t xml:space="preserve"> we added an action SAVE_PAYMENT_METHOD inside that we update the </w:t>
+      </w:r>
+      <w:proofErr w:type="spellStart"/>
+      <w:r>
+        <w:rPr>
+          <w:rFonts w:cstheme="minorHAnsi"/>
+          <w:iCs/>
+          <w:sz w:val="28"/>
+          <w:szCs w:val="28"/>
+        </w:rPr>
+        <w:t>paymentMethod</w:t>
+      </w:r>
+      <w:proofErr w:type="spellEnd"/>
+      <w:r>
+        <w:rPr>
+          <w:rFonts w:cstheme="minorHAnsi"/>
+          <w:iCs/>
+          <w:sz w:val="28"/>
+          <w:szCs w:val="28"/>
+        </w:rPr>
+        <w:t xml:space="preserve"> inside the cart.</w:t>
+      </w:r>
+    </w:p>
+    <w:p>
+      <w:pPr>
+        <w:pStyle w:val="ListParagraph"/>
+        <w:ind w:left="1800"/>
+        <w:rPr>
+          <w:rFonts w:cstheme="minorHAnsi"/>
+          <w:iCs/>
+          <w:sz w:val="28"/>
+          <w:szCs w:val="28"/>
+        </w:rPr>
+      </w:pPr>
+    </w:p>
+    <w:p>
+      <w:pPr>
+        <w:pStyle w:val="ListParagraph"/>
+        <w:ind w:left="1800"/>
+        <w:rPr>
+          <w:rFonts w:cstheme="minorHAnsi"/>
+          <w:iCs/>
+          <w:sz w:val="28"/>
+          <w:szCs w:val="28"/>
+        </w:rPr>
+      </w:pPr>
+      <w:proofErr w:type="gramStart"/>
+      <w:r>
+        <w:rPr>
+          <w:rFonts w:cstheme="minorHAnsi"/>
+          <w:iCs/>
+          <w:sz w:val="28"/>
+          <w:szCs w:val="28"/>
+        </w:rPr>
+        <w:t>Also</w:t>
+      </w:r>
+      <w:proofErr w:type="gramEnd"/>
+      <w:r>
+        <w:rPr>
+          <w:rFonts w:cstheme="minorHAnsi"/>
+          <w:iCs/>
+          <w:sz w:val="28"/>
+          <w:szCs w:val="28"/>
+        </w:rPr>
+        <w:t xml:space="preserve"> we created a </w:t>
+      </w:r>
+      <w:proofErr w:type="spellStart"/>
+      <w:r>
+        <w:rPr>
+          <w:rFonts w:cstheme="minorHAnsi"/>
+          <w:iCs/>
+          <w:sz w:val="28"/>
+          <w:szCs w:val="28"/>
+        </w:rPr>
+        <w:t>PaymentMethodSCreen</w:t>
+      </w:r>
+      <w:proofErr w:type="spellEnd"/>
+      <w:r>
+        <w:rPr>
+          <w:rFonts w:cstheme="minorHAnsi"/>
+          <w:iCs/>
+          <w:sz w:val="28"/>
+          <w:szCs w:val="28"/>
+        </w:rPr>
+        <w:t xml:space="preserve"> where we can select different payment method.</w:t>
+      </w:r>
+    </w:p>
+    <w:p>
+      <w:pPr>
+        <w:pStyle w:val="ListParagraph"/>
+        <w:ind w:left="1800"/>
+        <w:rPr>
+          <w:rFonts w:ascii="Arial Black" w:hAnsi="Arial Black" w:cstheme="minorHAnsi"/>
+          <w:iCs/>
+          <w:sz w:val="28"/>
+          <w:szCs w:val="28"/>
+        </w:rPr>
+      </w:pPr>
+    </w:p>
+    <w:p>
+      <w:pPr>
+        <w:pStyle w:val="ListParagraph"/>
+        <w:numPr>
+          <w:ilvl w:val="0"/>
+          <w:numId w:val="16"/>
+        </w:numPr>
+        <w:rPr>
+          <w:rFonts w:ascii="Arial Black" w:hAnsi="Arial Black" w:cstheme="minorHAnsi"/>
+          <w:iCs/>
+          <w:sz w:val="28"/>
+          <w:szCs w:val="28"/>
+        </w:rPr>
+      </w:pPr>
+      <w:r>
+        <w:rPr>
+          <w:rFonts w:ascii="Arial Black" w:hAnsi="Arial Black" w:cstheme="minorHAnsi"/>
+          <w:iCs/>
+          <w:sz w:val="28"/>
+          <w:szCs w:val="28"/>
+        </w:rPr>
+        <w:t>Create Place Order Screen.</w:t>
+      </w:r>
+    </w:p>
+    <w:p>
+      <w:pPr>
+        <w:pStyle w:val="ListParagraph"/>
+        <w:ind w:left="1800"/>
+        <w:rPr>
+          <w:rFonts w:cstheme="minorHAnsi"/>
+          <w:iCs/>
+          <w:sz w:val="28"/>
+          <w:szCs w:val="28"/>
+        </w:rPr>
+      </w:pPr>
+      <w:r>
+        <w:rPr>
+          <w:rFonts w:cstheme="minorHAnsi"/>
+          <w:iCs/>
+          <w:sz w:val="28"/>
+          <w:szCs w:val="28"/>
+        </w:rPr>
+        <w:t>In App.js we added PlaceOrderScreen.js</w:t>
+      </w:r>
+    </w:p>
+    <w:p>
+      <w:pPr>
+        <w:pStyle w:val="ListParagraph"/>
+        <w:ind w:left="1800"/>
+        <w:rPr>
+          <w:rFonts w:cstheme="minorHAnsi"/>
+          <w:iCs/>
+          <w:sz w:val="28"/>
+          <w:szCs w:val="28"/>
+        </w:rPr>
+      </w:pPr>
+    </w:p>
+    <w:p>
+      <w:pPr>
+        <w:pStyle w:val="ListParagraph"/>
+        <w:ind w:left="1800"/>
+        <w:rPr>
+          <w:rFonts w:cstheme="minorHAnsi"/>
+          <w:iCs/>
+          <w:sz w:val="28"/>
+          <w:szCs w:val="28"/>
+        </w:rPr>
+      </w:pPr>
+      <w:r>
+        <w:rPr>
+          <w:rFonts w:cstheme="minorHAnsi"/>
+          <w:iCs/>
+          <w:sz w:val="28"/>
+          <w:szCs w:val="28"/>
+        </w:rPr>
+        <w:t xml:space="preserve">And we created </w:t>
+      </w:r>
+      <w:proofErr w:type="spellStart"/>
+      <w:r>
+        <w:rPr>
+          <w:rFonts w:cstheme="minorHAnsi"/>
+          <w:iCs/>
+          <w:sz w:val="28"/>
+          <w:szCs w:val="28"/>
+        </w:rPr>
+        <w:t>PlaceOrderScreen</w:t>
+      </w:r>
+      <w:proofErr w:type="spellEnd"/>
+      <w:r>
+        <w:rPr>
+          <w:rFonts w:cstheme="minorHAnsi"/>
+          <w:iCs/>
+          <w:sz w:val="28"/>
+          <w:szCs w:val="28"/>
+        </w:rPr>
+        <w:t xml:space="preserve"> we created preview of the order including </w:t>
+      </w:r>
+      <w:proofErr w:type="spellStart"/>
+      <w:r>
+        <w:rPr>
+          <w:rFonts w:cstheme="minorHAnsi"/>
+          <w:iCs/>
+          <w:sz w:val="28"/>
+          <w:szCs w:val="28"/>
+        </w:rPr>
+        <w:t>shippingAddress</w:t>
+      </w:r>
+      <w:proofErr w:type="spellEnd"/>
+      <w:r>
+        <w:rPr>
+          <w:rFonts w:cstheme="minorHAnsi"/>
+          <w:iCs/>
+          <w:sz w:val="28"/>
+          <w:szCs w:val="28"/>
+        </w:rPr>
+        <w:t xml:space="preserve"> and Items in the cart</w:t>
+      </w:r>
+      <w:r>
+        <w:rPr>
+          <w:rFonts w:cstheme="minorHAnsi"/>
+          <w:iCs/>
+          <w:sz w:val="28"/>
+          <w:szCs w:val="28"/>
+        </w:rPr>
+        <w:t xml:space="preserve"> also here we show the order Summary by Calculating </w:t>
+      </w:r>
+      <w:proofErr w:type="spellStart"/>
+      <w:r>
+        <w:rPr>
+          <w:rFonts w:cstheme="minorHAnsi"/>
+          <w:iCs/>
+          <w:sz w:val="28"/>
+          <w:szCs w:val="28"/>
+        </w:rPr>
+        <w:t>orderPrice</w:t>
+      </w:r>
+      <w:proofErr w:type="spellEnd"/>
+      <w:r>
+        <w:rPr>
+          <w:rFonts w:cstheme="minorHAnsi"/>
+          <w:iCs/>
+          <w:sz w:val="28"/>
+          <w:szCs w:val="28"/>
+        </w:rPr>
+        <w:t xml:space="preserve"> </w:t>
+      </w:r>
+      <w:proofErr w:type="spellStart"/>
+      <w:r>
+        <w:rPr>
+          <w:rFonts w:cstheme="minorHAnsi"/>
+          <w:iCs/>
+          <w:sz w:val="28"/>
+          <w:szCs w:val="28"/>
+        </w:rPr>
+        <w:t>taxPrice</w:t>
+      </w:r>
+      <w:proofErr w:type="spellEnd"/>
+      <w:r>
+        <w:rPr>
+          <w:rFonts w:cstheme="minorHAnsi"/>
+          <w:iCs/>
+          <w:sz w:val="28"/>
+          <w:szCs w:val="28"/>
+        </w:rPr>
+        <w:t xml:space="preserve"> </w:t>
+      </w:r>
+      <w:proofErr w:type="spellStart"/>
+      <w:r>
+        <w:rPr>
+          <w:rFonts w:cstheme="minorHAnsi"/>
+          <w:iCs/>
+          <w:sz w:val="28"/>
+          <w:szCs w:val="28"/>
+        </w:rPr>
+        <w:t>shippingPrice</w:t>
+      </w:r>
+      <w:proofErr w:type="spellEnd"/>
+      <w:r>
+        <w:rPr>
+          <w:rFonts w:cstheme="minorHAnsi"/>
+          <w:iCs/>
+          <w:sz w:val="28"/>
+          <w:szCs w:val="28"/>
+        </w:rPr>
+        <w:t xml:space="preserve"> and order Total.</w:t>
+      </w:r>
+    </w:p>
+    <w:p>
+      <w:pPr>
+        <w:pStyle w:val="ListParagraph"/>
+        <w:ind w:left="1800"/>
+        <w:rPr>
+          <w:rFonts w:ascii="Arial Black" w:hAnsi="Arial Black" w:cstheme="minorHAnsi"/>
+          <w:iCs/>
+          <w:sz w:val="28"/>
+          <w:szCs w:val="28"/>
+        </w:rPr>
+      </w:pPr>
+    </w:p>
+    <w:p>
+      <w:pPr>
+        <w:pStyle w:val="ListParagraph"/>
+        <w:ind w:left="1800"/>
+        <w:rPr>
+          <w:rFonts w:ascii="Arial Black" w:hAnsi="Arial Black" w:cstheme="minorHAnsi"/>
+          <w:iCs/>
+          <w:sz w:val="28"/>
+          <w:szCs w:val="28"/>
+        </w:rPr>
+      </w:pPr>
+    </w:p>
+    <w:p>
+      <w:pPr>
+        <w:pStyle w:val="ListParagraph"/>
+        <w:ind w:left="1800"/>
+        <w:rPr>
+          <w:rFonts w:ascii="Arial Black" w:hAnsi="Arial Black" w:cstheme="minorHAnsi"/>
+          <w:iCs/>
+          <w:sz w:val="28"/>
+          <w:szCs w:val="28"/>
+        </w:rPr>
+      </w:pPr>
+    </w:p>
+    <w:p>
+      <w:pPr>
+        <w:pStyle w:val="ListParagraph"/>
+        <w:numPr>
+          <w:ilvl w:val="0"/>
+          <w:numId w:val="16"/>
+        </w:numPr>
+        <w:rPr>
+          <w:rFonts w:ascii="Arial Black" w:hAnsi="Arial Black" w:cstheme="minorHAnsi"/>
+          <w:iCs/>
+          <w:sz w:val="28"/>
+          <w:szCs w:val="28"/>
+        </w:rPr>
+      </w:pPr>
+      <w:r>
+        <w:rPr>
+          <w:rFonts w:ascii="Arial Black" w:hAnsi="Arial Black" w:cstheme="minorHAnsi"/>
+          <w:iCs/>
+          <w:sz w:val="28"/>
+          <w:szCs w:val="28"/>
+        </w:rPr>
+        <w:t>Implement Place Order Action.</w:t>
+      </w:r>
+    </w:p>
+    <w:p>
+      <w:pPr>
+        <w:pStyle w:val="ListParagraph"/>
+        <w:numPr>
+          <w:ilvl w:val="0"/>
+          <w:numId w:val="16"/>
+        </w:numPr>
+        <w:rPr>
+          <w:rFonts w:ascii="Arial Black" w:hAnsi="Arial Black" w:cstheme="minorHAnsi"/>
+          <w:iCs/>
+          <w:sz w:val="28"/>
+          <w:szCs w:val="28"/>
+        </w:rPr>
+      </w:pPr>
+      <w:r>
+        <w:rPr>
+          <w:rFonts w:ascii="Arial Black" w:hAnsi="Arial Black" w:cstheme="minorHAnsi"/>
+          <w:iCs/>
+          <w:sz w:val="28"/>
+          <w:szCs w:val="28"/>
+        </w:rPr>
+        <w:t>Create Order Screen.</w:t>
+      </w:r>
+    </w:p>
+    <w:p>
+      <w:pPr>
+        <w:pStyle w:val="ListParagraph"/>
+        <w:numPr>
+          <w:ilvl w:val="0"/>
+          <w:numId w:val="16"/>
+        </w:numPr>
+        <w:rPr>
+          <w:rFonts w:ascii="Arial Black" w:hAnsi="Arial Black" w:cstheme="minorHAnsi"/>
+          <w:iCs/>
+          <w:sz w:val="28"/>
+          <w:szCs w:val="28"/>
+        </w:rPr>
+      </w:pPr>
+      <w:r>
+        <w:rPr>
+          <w:rFonts w:ascii="Arial Black" w:hAnsi="Arial Black" w:cstheme="minorHAnsi"/>
+          <w:iCs/>
+          <w:sz w:val="28"/>
+          <w:szCs w:val="28"/>
+        </w:rPr>
+        <w:t xml:space="preserve">Pay Order </w:t>
+      </w:r>
+      <w:proofErr w:type="gramStart"/>
+      <w:r>
+        <w:rPr>
+          <w:rFonts w:ascii="Arial Black" w:hAnsi="Arial Black" w:cstheme="minorHAnsi"/>
+          <w:iCs/>
+          <w:sz w:val="28"/>
+          <w:szCs w:val="28"/>
+        </w:rPr>
+        <w:t>By</w:t>
+      </w:r>
+      <w:proofErr w:type="gramEnd"/>
+      <w:r>
+        <w:rPr>
+          <w:rFonts w:ascii="Arial Black" w:hAnsi="Arial Black" w:cstheme="minorHAnsi"/>
+          <w:iCs/>
+          <w:sz w:val="28"/>
+          <w:szCs w:val="28"/>
+        </w:rPr>
+        <w:t xml:space="preserve"> PayPal.</w:t>
+      </w:r>
+    </w:p>
+    <w:p>
+      <w:pPr>
+        <w:pStyle w:val="ListParagraph"/>
+        <w:ind w:left="1440"/>
+        <w:rPr>
+          <w:rFonts w:ascii="Arial Black" w:hAnsi="Arial Black" w:cstheme="minorHAnsi"/>
+          <w:iCs/>
+          <w:sz w:val="48"/>
+          <w:szCs w:val="48"/>
+        </w:rPr>
+      </w:pPr>
+    </w:p>
+    <w:p>
+      <w:pPr>
+        <w:pStyle w:val="ListParagraph"/>
+        <w:ind w:left="2160"/>
+        <w:rPr>
+          <w:rFonts w:ascii="Arial Black" w:hAnsi="Arial Black" w:cstheme="minorHAnsi"/>
+          <w:iCs/>
+          <w:sz w:val="48"/>
+          <w:szCs w:val="48"/>
+        </w:rPr>
+      </w:pPr>
+    </w:p>
+    <w:p>
+      <w:pPr>
+        <w:pStyle w:val="ListParagraph"/>
+        <w:ind w:left="1440"/>
+        <w:rPr>
+          <w:rFonts w:ascii="Arial Black" w:hAnsi="Arial Black" w:cstheme="minorHAnsi"/>
+          <w:iCs/>
+          <w:sz w:val="28"/>
+          <w:szCs w:val="28"/>
+        </w:rPr>
+      </w:pPr>
     </w:p>
     <w:p>
       <w:pPr>
@@ -9627,6 +12006,208 @@
 <file path=word/numbering.xml><?xml version="1.0" encoding="utf-8"?>
 <w:numbering xmlns:wpc="http://schemas.microsoft.com/office/word/2010/wordprocessingCanvas" xmlns:cx="http://schemas.microsoft.com/office/drawing/2014/chartex" xmlns:cx1="http://schemas.microsoft.com/office/drawing/2015/9/8/chartex" xmlns:cx2="http://schemas.microsoft.com/office/drawing/2015/10/21/chartex" xmlns:cx3="http://schemas.microsoft.com/office/drawing/2016/5/9/chartex" xmlns:cx4="http://schemas.microsoft.com/office/drawing/2016/5/10/chartex" xmlns:cx5="http://schemas.microsoft.com/office/drawing/2016/5/11/chartex" xmlns:cx6="http://schemas.microsoft.com/office/drawing/2016/5/12/chartex" xmlns:cx7="http://schemas.microsoft.com/office/drawing/2016/5/13/chartex" xmlns:cx8="http://schemas.microsoft.com/office/drawing/2016/5/14/chartex" xmlns:mc="http://schemas.openxmlformats.org/markup-compatibility/2006" xmlns:aink="http://schemas.microsoft.com/office/drawing/2016/ink" xmlns:am3d="http://schemas.microsoft.com/office/drawing/2017/model3d" xmlns:o="urn:schemas-microsoft-com:office:office" xmlns:oel="http://schemas.microsoft.com/office/2019/extlst" xmlns:r="http://schemas.openxmlformats.org/officeDocument/2006/relationships" xmlns:m="http://schemas.openxmlformats.org/officeDocument/2006/math" xmlns:v="urn:schemas-microsoft-com:vml" xmlns:wp14="http://schemas.microsoft.com/office/word/2010/wordprocessingDrawing" xmlns:wp="http://schemas.openxmlformats.org/drawingml/2006/wordprocessingDrawing" xmlns:w10="urn:schemas-microsoft-com:office:word" xmlns:w="http://schemas.openxmlformats.org/wordprocessingml/2006/main" xmlns:w14="http://schemas.microsoft.com/office/word/2010/wordml" xmlns:w15="http://schemas.microsoft.com/office/word/2012/wordml" xmlns:w16cex="http://schemas.microsoft.com/office/word/2018/wordml/cex" xmlns:w16cid="http://schemas.microsoft.com/office/word/2016/wordml/cid" xmlns:w16="http://schemas.microsoft.com/office/word/2018/wordml" xmlns:w16sdtdh="http://schemas.microsoft.com/office/word/2020/wordml/sdtdatahash" xmlns:w16se="http://schemas.microsoft.com/office/word/2015/wordml/symex" xmlns:wpg="http://schemas.microsoft.com/office/word/2010/wordprocessingGroup" xmlns:wpi="http://schemas.microsoft.com/office/word/2010/wordprocessingInk" xmlns:wne="http://schemas.microsoft.com/office/word/2006/wordml" xmlns:wps="http://schemas.microsoft.com/office/word/2010/wordprocessingShape" mc:Ignorable="w14 w15 w16se w16cid w16 w16cex w16sdtdh wp14">
   <w:abstractNum w:abstractNumId="0" w15:restartNumberingAfterBreak="0">
+    <w:nsid w:val="03CA0DB9"/>
+    <w:multiLevelType w:val="hybridMultilevel"/>
+    <w:tmpl w:val="6C407270"/>
+    <w:lvl w:ilvl="0" w:tplc="68527FB8">
+      <w:numFmt w:val="bullet"/>
+      <w:lvlText w:val=""/>
+      <w:lvlJc w:val="left"/>
+      <w:pPr>
+        <w:ind w:left="4320" w:hanging="360"/>
+      </w:pPr>
+      <w:rPr>
+        <w:rFonts w:ascii="Wingdings" w:eastAsiaTheme="minorHAnsi" w:hAnsi="Wingdings" w:cstheme="minorHAnsi" w:hint="default"/>
+        <w:color w:val="auto"/>
+      </w:rPr>
+    </w:lvl>
+    <w:lvl w:ilvl="1" w:tplc="40090003" w:tentative="1">
+      <w:start w:val="1"/>
+      <w:numFmt w:val="bullet"/>
+      <w:lvlText w:val="o"/>
+      <w:lvlJc w:val="left"/>
+      <w:pPr>
+        <w:ind w:left="3600" w:hanging="360"/>
+      </w:pPr>
+      <w:rPr>
+        <w:rFonts w:ascii="Courier New" w:hAnsi="Courier New" w:cs="Courier New" w:hint="default"/>
+      </w:rPr>
+    </w:lvl>
+    <w:lvl w:ilvl="2" w:tplc="40090005" w:tentative="1">
+      <w:start w:val="1"/>
+      <w:numFmt w:val="bullet"/>
+      <w:lvlText w:val=""/>
+      <w:lvlJc w:val="left"/>
+      <w:pPr>
+        <w:ind w:left="4320" w:hanging="360"/>
+      </w:pPr>
+      <w:rPr>
+        <w:rFonts w:ascii="Wingdings" w:hAnsi="Wingdings" w:hint="default"/>
+      </w:rPr>
+    </w:lvl>
+    <w:lvl w:ilvl="3" w:tplc="40090001">
+      <w:start w:val="1"/>
+      <w:numFmt w:val="bullet"/>
+      <w:lvlText w:val=""/>
+      <w:lvlJc w:val="left"/>
+      <w:pPr>
+        <w:ind w:left="5040" w:hanging="360"/>
+      </w:pPr>
+      <w:rPr>
+        <w:rFonts w:ascii="Symbol" w:hAnsi="Symbol" w:hint="default"/>
+      </w:rPr>
+    </w:lvl>
+    <w:lvl w:ilvl="4" w:tplc="40090003" w:tentative="1">
+      <w:start w:val="1"/>
+      <w:numFmt w:val="bullet"/>
+      <w:lvlText w:val="o"/>
+      <w:lvlJc w:val="left"/>
+      <w:pPr>
+        <w:ind w:left="5760" w:hanging="360"/>
+      </w:pPr>
+      <w:rPr>
+        <w:rFonts w:ascii="Courier New" w:hAnsi="Courier New" w:cs="Courier New" w:hint="default"/>
+      </w:rPr>
+    </w:lvl>
+    <w:lvl w:ilvl="5" w:tplc="40090005" w:tentative="1">
+      <w:start w:val="1"/>
+      <w:numFmt w:val="bullet"/>
+      <w:lvlText w:val=""/>
+      <w:lvlJc w:val="left"/>
+      <w:pPr>
+        <w:ind w:left="6480" w:hanging="360"/>
+      </w:pPr>
+      <w:rPr>
+        <w:rFonts w:ascii="Wingdings" w:hAnsi="Wingdings" w:hint="default"/>
+      </w:rPr>
+    </w:lvl>
+    <w:lvl w:ilvl="6" w:tplc="40090001" w:tentative="1">
+      <w:start w:val="1"/>
+      <w:numFmt w:val="bullet"/>
+      <w:lvlText w:val=""/>
+      <w:lvlJc w:val="left"/>
+      <w:pPr>
+        <w:ind w:left="7200" w:hanging="360"/>
+      </w:pPr>
+      <w:rPr>
+        <w:rFonts w:ascii="Symbol" w:hAnsi="Symbol" w:hint="default"/>
+      </w:rPr>
+    </w:lvl>
+    <w:lvl w:ilvl="7" w:tplc="40090003" w:tentative="1">
+      <w:start w:val="1"/>
+      <w:numFmt w:val="bullet"/>
+      <w:lvlText w:val="o"/>
+      <w:lvlJc w:val="left"/>
+      <w:pPr>
+        <w:ind w:left="7920" w:hanging="360"/>
+      </w:pPr>
+      <w:rPr>
+        <w:rFonts w:ascii="Courier New" w:hAnsi="Courier New" w:cs="Courier New" w:hint="default"/>
+      </w:rPr>
+    </w:lvl>
+    <w:lvl w:ilvl="8" w:tplc="40090005" w:tentative="1">
+      <w:start w:val="1"/>
+      <w:numFmt w:val="bullet"/>
+      <w:lvlText w:val=""/>
+      <w:lvlJc w:val="left"/>
+      <w:pPr>
+        <w:ind w:left="8640" w:hanging="360"/>
+      </w:pPr>
+      <w:rPr>
+        <w:rFonts w:ascii="Wingdings" w:hAnsi="Wingdings" w:hint="default"/>
+      </w:rPr>
+    </w:lvl>
+  </w:abstractNum>
+  <w:abstractNum w:abstractNumId="1" w15:restartNumberingAfterBreak="0">
+    <w:nsid w:val="0A3368DA"/>
+    <w:multiLevelType w:val="hybridMultilevel"/>
+    <w:tmpl w:val="B628C830"/>
+    <w:lvl w:ilvl="0" w:tplc="7270D616">
+      <w:start w:val="1"/>
+      <w:numFmt w:val="decimal"/>
+      <w:lvlText w:val="%1."/>
+      <w:lvlJc w:val="left"/>
+      <w:pPr>
+        <w:ind w:left="1800" w:hanging="360"/>
+      </w:pPr>
+      <w:rPr>
+        <w:rFonts w:hint="default"/>
+      </w:rPr>
+    </w:lvl>
+    <w:lvl w:ilvl="1" w:tplc="40090019" w:tentative="1">
+      <w:start w:val="1"/>
+      <w:numFmt w:val="lowerLetter"/>
+      <w:lvlText w:val="%2."/>
+      <w:lvlJc w:val="left"/>
+      <w:pPr>
+        <w:ind w:left="2520" w:hanging="360"/>
+      </w:pPr>
+    </w:lvl>
+    <w:lvl w:ilvl="2" w:tplc="4009001B" w:tentative="1">
+      <w:start w:val="1"/>
+      <w:numFmt w:val="lowerRoman"/>
+      <w:lvlText w:val="%3."/>
+      <w:lvlJc w:val="right"/>
+      <w:pPr>
+        <w:ind w:left="3240" w:hanging="180"/>
+      </w:pPr>
+    </w:lvl>
+    <w:lvl w:ilvl="3" w:tplc="4009000F" w:tentative="1">
+      <w:start w:val="1"/>
+      <w:numFmt w:val="decimal"/>
+      <w:lvlText w:val="%4."/>
+      <w:lvlJc w:val="left"/>
+      <w:pPr>
+        <w:ind w:left="3960" w:hanging="360"/>
+      </w:pPr>
+    </w:lvl>
+    <w:lvl w:ilvl="4" w:tplc="40090019" w:tentative="1">
+      <w:start w:val="1"/>
+      <w:numFmt w:val="lowerLetter"/>
+      <w:lvlText w:val="%5."/>
+      <w:lvlJc w:val="left"/>
+      <w:pPr>
+        <w:ind w:left="4680" w:hanging="360"/>
+      </w:pPr>
+    </w:lvl>
+    <w:lvl w:ilvl="5" w:tplc="4009001B" w:tentative="1">
+      <w:start w:val="1"/>
+      <w:numFmt w:val="lowerRoman"/>
+      <w:lvlText w:val="%6."/>
+      <w:lvlJc w:val="right"/>
+      <w:pPr>
+        <w:ind w:left="5400" w:hanging="180"/>
+      </w:pPr>
+    </w:lvl>
+    <w:lvl w:ilvl="6" w:tplc="4009000F" w:tentative="1">
+      <w:start w:val="1"/>
+      <w:numFmt w:val="decimal"/>
+      <w:lvlText w:val="%7."/>
+      <w:lvlJc w:val="left"/>
+      <w:pPr>
+        <w:ind w:left="6120" w:hanging="360"/>
+      </w:pPr>
+    </w:lvl>
+    <w:lvl w:ilvl="7" w:tplc="40090019" w:tentative="1">
+      <w:start w:val="1"/>
+      <w:numFmt w:val="lowerLetter"/>
+      <w:lvlText w:val="%8."/>
+      <w:lvlJc w:val="left"/>
+      <w:pPr>
+        <w:ind w:left="6840" w:hanging="360"/>
+      </w:pPr>
+    </w:lvl>
+    <w:lvl w:ilvl="8" w:tplc="4009001B" w:tentative="1">
+      <w:start w:val="1"/>
+      <w:numFmt w:val="lowerRoman"/>
+      <w:lvlText w:val="%9."/>
+      <w:lvlJc w:val="right"/>
+      <w:pPr>
+        <w:ind w:left="7560" w:hanging="180"/>
+      </w:pPr>
+    </w:lvl>
+  </w:abstractNum>
+  <w:abstractNum w:abstractNumId="2" w15:restartNumberingAfterBreak="0">
     <w:nsid w:val="0D192DD6"/>
     <w:multiLevelType w:val="hybridMultilevel"/>
     <w:tmpl w:val="DA127E7C"/>
@@ -9739,7 +12320,120 @@
       </w:rPr>
     </w:lvl>
   </w:abstractNum>
-  <w:abstractNum w:abstractNumId="1" w15:restartNumberingAfterBreak="0">
+  <w:abstractNum w:abstractNumId="3" w15:restartNumberingAfterBreak="0">
+    <w:nsid w:val="14A94D02"/>
+    <w:multiLevelType w:val="hybridMultilevel"/>
+    <w:tmpl w:val="F6BAF222"/>
+    <w:lvl w:ilvl="0" w:tplc="68527FB8">
+      <w:numFmt w:val="bullet"/>
+      <w:lvlText w:val=""/>
+      <w:lvlJc w:val="left"/>
+      <w:pPr>
+        <w:ind w:left="3960" w:hanging="360"/>
+      </w:pPr>
+      <w:rPr>
+        <w:rFonts w:ascii="Wingdings" w:eastAsiaTheme="minorHAnsi" w:hAnsi="Wingdings" w:cstheme="minorHAnsi" w:hint="default"/>
+        <w:color w:val="auto"/>
+      </w:rPr>
+    </w:lvl>
+    <w:lvl w:ilvl="1" w:tplc="40090003" w:tentative="1">
+      <w:start w:val="1"/>
+      <w:numFmt w:val="bullet"/>
+      <w:lvlText w:val="o"/>
+      <w:lvlJc w:val="left"/>
+      <w:pPr>
+        <w:ind w:left="3240" w:hanging="360"/>
+      </w:pPr>
+      <w:rPr>
+        <w:rFonts w:ascii="Courier New" w:hAnsi="Courier New" w:cs="Courier New" w:hint="default"/>
+      </w:rPr>
+    </w:lvl>
+    <w:lvl w:ilvl="2" w:tplc="40090005">
+      <w:start w:val="1"/>
+      <w:numFmt w:val="bullet"/>
+      <w:lvlText w:val=""/>
+      <w:lvlJc w:val="left"/>
+      <w:pPr>
+        <w:ind w:left="3960" w:hanging="360"/>
+      </w:pPr>
+      <w:rPr>
+        <w:rFonts w:ascii="Wingdings" w:hAnsi="Wingdings" w:hint="default"/>
+      </w:rPr>
+    </w:lvl>
+    <w:lvl w:ilvl="3" w:tplc="40090001" w:tentative="1">
+      <w:start w:val="1"/>
+      <w:numFmt w:val="bullet"/>
+      <w:lvlText w:val=""/>
+      <w:lvlJc w:val="left"/>
+      <w:pPr>
+        <w:ind w:left="4680" w:hanging="360"/>
+      </w:pPr>
+      <w:rPr>
+        <w:rFonts w:ascii="Symbol" w:hAnsi="Symbol" w:hint="default"/>
+      </w:rPr>
+    </w:lvl>
+    <w:lvl w:ilvl="4" w:tplc="40090003" w:tentative="1">
+      <w:start w:val="1"/>
+      <w:numFmt w:val="bullet"/>
+      <w:lvlText w:val="o"/>
+      <w:lvlJc w:val="left"/>
+      <w:pPr>
+        <w:ind w:left="5400" w:hanging="360"/>
+      </w:pPr>
+      <w:rPr>
+        <w:rFonts w:ascii="Courier New" w:hAnsi="Courier New" w:cs="Courier New" w:hint="default"/>
+      </w:rPr>
+    </w:lvl>
+    <w:lvl w:ilvl="5" w:tplc="40090005" w:tentative="1">
+      <w:start w:val="1"/>
+      <w:numFmt w:val="bullet"/>
+      <w:lvlText w:val=""/>
+      <w:lvlJc w:val="left"/>
+      <w:pPr>
+        <w:ind w:left="6120" w:hanging="360"/>
+      </w:pPr>
+      <w:rPr>
+        <w:rFonts w:ascii="Wingdings" w:hAnsi="Wingdings" w:hint="default"/>
+      </w:rPr>
+    </w:lvl>
+    <w:lvl w:ilvl="6" w:tplc="40090001" w:tentative="1">
+      <w:start w:val="1"/>
+      <w:numFmt w:val="bullet"/>
+      <w:lvlText w:val=""/>
+      <w:lvlJc w:val="left"/>
+      <w:pPr>
+        <w:ind w:left="6840" w:hanging="360"/>
+      </w:pPr>
+      <w:rPr>
+        <w:rFonts w:ascii="Symbol" w:hAnsi="Symbol" w:hint="default"/>
+      </w:rPr>
+    </w:lvl>
+    <w:lvl w:ilvl="7" w:tplc="40090003" w:tentative="1">
+      <w:start w:val="1"/>
+      <w:numFmt w:val="bullet"/>
+      <w:lvlText w:val="o"/>
+      <w:lvlJc w:val="left"/>
+      <w:pPr>
+        <w:ind w:left="7560" w:hanging="360"/>
+      </w:pPr>
+      <w:rPr>
+        <w:rFonts w:ascii="Courier New" w:hAnsi="Courier New" w:cs="Courier New" w:hint="default"/>
+      </w:rPr>
+    </w:lvl>
+    <w:lvl w:ilvl="8" w:tplc="40090005" w:tentative="1">
+      <w:start w:val="1"/>
+      <w:numFmt w:val="bullet"/>
+      <w:lvlText w:val=""/>
+      <w:lvlJc w:val="left"/>
+      <w:pPr>
+        <w:ind w:left="8280" w:hanging="360"/>
+      </w:pPr>
+      <w:rPr>
+        <w:rFonts w:ascii="Wingdings" w:hAnsi="Wingdings" w:hint="default"/>
+      </w:rPr>
+    </w:lvl>
+  </w:abstractNum>
+  <w:abstractNum w:abstractNumId="4" w15:restartNumberingAfterBreak="0">
     <w:nsid w:val="15910794"/>
     <w:multiLevelType w:val="hybridMultilevel"/>
     <w:tmpl w:val="FA8EC166"/>
@@ -9852,7 +12546,7 @@
       </w:rPr>
     </w:lvl>
   </w:abstractNum>
-  <w:abstractNum w:abstractNumId="2" w15:restartNumberingAfterBreak="0">
+  <w:abstractNum w:abstractNumId="5" w15:restartNumberingAfterBreak="0">
     <w:nsid w:val="26F42A14"/>
     <w:multiLevelType w:val="hybridMultilevel"/>
     <w:tmpl w:val="49C0D414"/>
@@ -9966,7 +12660,7 @@
       </w:rPr>
     </w:lvl>
   </w:abstractNum>
-  <w:abstractNum w:abstractNumId="3" w15:restartNumberingAfterBreak="0">
+  <w:abstractNum w:abstractNumId="6" w15:restartNumberingAfterBreak="0">
     <w:nsid w:val="328900CF"/>
     <w:multiLevelType w:val="hybridMultilevel"/>
     <w:tmpl w:val="70E2F266"/>
@@ -10055,7 +12749,7 @@
       </w:pPr>
     </w:lvl>
   </w:abstractNum>
-  <w:abstractNum w:abstractNumId="4" w15:restartNumberingAfterBreak="0">
+  <w:abstractNum w:abstractNumId="7" w15:restartNumberingAfterBreak="0">
     <w:nsid w:val="39792698"/>
     <w:multiLevelType w:val="hybridMultilevel"/>
     <w:tmpl w:val="90F8E3EE"/>
@@ -10168,7 +12862,7 @@
       </w:rPr>
     </w:lvl>
   </w:abstractNum>
-  <w:abstractNum w:abstractNumId="5" w15:restartNumberingAfterBreak="0">
+  <w:abstractNum w:abstractNumId="8" w15:restartNumberingAfterBreak="0">
     <w:nsid w:val="3A867813"/>
     <w:multiLevelType w:val="hybridMultilevel"/>
     <w:tmpl w:val="9A923936"/>
@@ -10281,7 +12975,7 @@
       </w:rPr>
     </w:lvl>
   </w:abstractNum>
-  <w:abstractNum w:abstractNumId="6" w15:restartNumberingAfterBreak="0">
+  <w:abstractNum w:abstractNumId="9" w15:restartNumberingAfterBreak="0">
     <w:nsid w:val="4734639A"/>
     <w:multiLevelType w:val="hybridMultilevel"/>
     <w:tmpl w:val="C10685E0"/>
@@ -10370,7 +13064,7 @@
       </w:pPr>
     </w:lvl>
   </w:abstractNum>
-  <w:abstractNum w:abstractNumId="7" w15:restartNumberingAfterBreak="0">
+  <w:abstractNum w:abstractNumId="10" w15:restartNumberingAfterBreak="0">
     <w:nsid w:val="49D35B34"/>
     <w:multiLevelType w:val="hybridMultilevel"/>
     <w:tmpl w:val="240E8520"/>
@@ -10456,7 +13150,7 @@
       </w:pPr>
     </w:lvl>
   </w:abstractNum>
-  <w:abstractNum w:abstractNumId="8" w15:restartNumberingAfterBreak="0">
+  <w:abstractNum w:abstractNumId="11" w15:restartNumberingAfterBreak="0">
     <w:nsid w:val="529B3CCD"/>
     <w:multiLevelType w:val="hybridMultilevel"/>
     <w:tmpl w:val="687844D2"/>
@@ -10569,7 +13263,7 @@
       </w:rPr>
     </w:lvl>
   </w:abstractNum>
-  <w:abstractNum w:abstractNumId="9" w15:restartNumberingAfterBreak="0">
+  <w:abstractNum w:abstractNumId="12" w15:restartNumberingAfterBreak="0">
     <w:nsid w:val="5AAF3C18"/>
     <w:multiLevelType w:val="hybridMultilevel"/>
     <w:tmpl w:val="4EB4ABDA"/>
@@ -10682,7 +13376,7 @@
       </w:rPr>
     </w:lvl>
   </w:abstractNum>
-  <w:abstractNum w:abstractNumId="10" w15:restartNumberingAfterBreak="0">
+  <w:abstractNum w:abstractNumId="13" w15:restartNumberingAfterBreak="0">
     <w:nsid w:val="5B1B6B7D"/>
     <w:multiLevelType w:val="hybridMultilevel"/>
     <w:tmpl w:val="541E5366"/>
@@ -10768,7 +13462,7 @@
       </w:pPr>
     </w:lvl>
   </w:abstractNum>
-  <w:abstractNum w:abstractNumId="11" w15:restartNumberingAfterBreak="0">
+  <w:abstractNum w:abstractNumId="14" w15:restartNumberingAfterBreak="0">
     <w:nsid w:val="66977FB4"/>
     <w:multiLevelType w:val="hybridMultilevel"/>
     <w:tmpl w:val="D1A89B92"/>
@@ -10854,7 +13548,7 @@
       </w:pPr>
     </w:lvl>
   </w:abstractNum>
-  <w:abstractNum w:abstractNumId="12" w15:restartNumberingAfterBreak="0">
+  <w:abstractNum w:abstractNumId="15" w15:restartNumberingAfterBreak="0">
     <w:nsid w:val="6E086E57"/>
     <w:multiLevelType w:val="hybridMultilevel"/>
     <w:tmpl w:val="7EF4C090"/>
@@ -10943,7 +13637,7 @@
       </w:pPr>
     </w:lvl>
   </w:abstractNum>
-  <w:abstractNum w:abstractNumId="13" w15:restartNumberingAfterBreak="0">
+  <w:abstractNum w:abstractNumId="16" w15:restartNumberingAfterBreak="0">
     <w:nsid w:val="766965FF"/>
     <w:multiLevelType w:val="hybridMultilevel"/>
     <w:tmpl w:val="C102F76A"/>
@@ -11056,7 +13750,7 @@
       </w:rPr>
     </w:lvl>
   </w:abstractNum>
-  <w:abstractNum w:abstractNumId="14" w15:restartNumberingAfterBreak="0">
+  <w:abstractNum w:abstractNumId="17" w15:restartNumberingAfterBreak="0">
     <w:nsid w:val="78884647"/>
     <w:multiLevelType w:val="hybridMultilevel"/>
     <w:tmpl w:val="C5562CA4"/>
@@ -11146,49 +13840,58 @@
     </w:lvl>
   </w:abstractNum>
   <w:num w:numId="1" w16cid:durableId="1874884935">
+    <w:abstractNumId w:val="14"/>
+  </w:num>
+  <w:num w:numId="2" w16cid:durableId="1631201330">
+    <w:abstractNumId w:val="10"/>
+  </w:num>
+  <w:num w:numId="3" w16cid:durableId="399837810">
+    <w:abstractNumId w:val="13"/>
+  </w:num>
+  <w:num w:numId="4" w16cid:durableId="639650561">
+    <w:abstractNumId w:val="5"/>
+  </w:num>
+  <w:num w:numId="5" w16cid:durableId="747651996">
+    <w:abstractNumId w:val="15"/>
+  </w:num>
+  <w:num w:numId="6" w16cid:durableId="1247417966">
+    <w:abstractNumId w:val="4"/>
+  </w:num>
+  <w:num w:numId="7" w16cid:durableId="1704600262">
+    <w:abstractNumId w:val="7"/>
+  </w:num>
+  <w:num w:numId="8" w16cid:durableId="268126434">
+    <w:abstractNumId w:val="8"/>
+  </w:num>
+  <w:num w:numId="9" w16cid:durableId="351224498">
+    <w:abstractNumId w:val="12"/>
+  </w:num>
+  <w:num w:numId="10" w16cid:durableId="719205258">
+    <w:abstractNumId w:val="16"/>
+  </w:num>
+  <w:num w:numId="11" w16cid:durableId="678197945">
+    <w:abstractNumId w:val="9"/>
+  </w:num>
+  <w:num w:numId="12" w16cid:durableId="2034303957">
+    <w:abstractNumId w:val="17"/>
+  </w:num>
+  <w:num w:numId="13" w16cid:durableId="699359885">
+    <w:abstractNumId w:val="6"/>
+  </w:num>
+  <w:num w:numId="14" w16cid:durableId="1615673157">
+    <w:abstractNumId w:val="2"/>
+  </w:num>
+  <w:num w:numId="15" w16cid:durableId="2006584912">
     <w:abstractNumId w:val="11"/>
   </w:num>
-  <w:num w:numId="2" w16cid:durableId="1631201330">
-    <w:abstractNumId w:val="7"/>
-  </w:num>
-  <w:num w:numId="3" w16cid:durableId="399837810">
-    <w:abstractNumId w:val="10"/>
-  </w:num>
-  <w:num w:numId="4" w16cid:durableId="639650561">
-    <w:abstractNumId w:val="2"/>
-  </w:num>
-  <w:num w:numId="5" w16cid:durableId="747651996">
-    <w:abstractNumId w:val="12"/>
-  </w:num>
-  <w:num w:numId="6" w16cid:durableId="1247417966">
+  <w:num w:numId="16" w16cid:durableId="1372458469">
     <w:abstractNumId w:val="1"/>
   </w:num>
-  <w:num w:numId="7" w16cid:durableId="1704600262">
-    <w:abstractNumId w:val="4"/>
-  </w:num>
-  <w:num w:numId="8" w16cid:durableId="268126434">
-    <w:abstractNumId w:val="5"/>
-  </w:num>
-  <w:num w:numId="9" w16cid:durableId="351224498">
-    <w:abstractNumId w:val="9"/>
-  </w:num>
-  <w:num w:numId="10" w16cid:durableId="719205258">
-    <w:abstractNumId w:val="13"/>
-  </w:num>
-  <w:num w:numId="11" w16cid:durableId="678197945">
-    <w:abstractNumId w:val="6"/>
-  </w:num>
-  <w:num w:numId="12" w16cid:durableId="2034303957">
-    <w:abstractNumId w:val="14"/>
-  </w:num>
-  <w:num w:numId="13" w16cid:durableId="699359885">
-    <w:abstractNumId w:val="3"/>
-  </w:num>
-  <w:num w:numId="14" w16cid:durableId="1615673157">
+  <w:num w:numId="17" w16cid:durableId="1682194993">
     <w:abstractNumId w:val="0"/>
   </w:num>
-  <w:num w:numId="15" w16cid:durableId="2006584912">
-    <w:abstractNumId w:val="8"/>
+  <w:num w:numId="18" w16cid:durableId="77102592">
+    <w:abstractNumId w:val="3"/>
   </w:num>
 </w:numbering>
 </file>
@@ -11719,7 +14422,102 @@
     <w:uiPriority w:val="99"/>
     <w:rsid w:val="00CF1F06"/>
   </w:style>
+  <w:style w:type="character" w:styleId="CommentReference">
+    <w:name w:val="annotation reference"/>
+    <w:basedOn w:val="DefaultParagraphFont"/>
+    <w:uiPriority w:val="99"/>
+    <w:semiHidden/>
+    <w:unhideWhenUsed/>
+    <w:rsid w:val="00FF211C"/>
+    <w:rPr>
+      <w:sz w:val="16"/>
+      <w:szCs w:val="16"/>
+    </w:rPr>
+  </w:style>
+  <w:style w:type="paragraph" w:styleId="CommentText">
+    <w:name w:val="annotation text"/>
+    <w:basedOn w:val="Normal"/>
+    <w:link w:val="CommentTextChar"/>
+    <w:uiPriority w:val="99"/>
+    <w:semiHidden/>
+    <w:unhideWhenUsed/>
+    <w:rsid w:val="00FF211C"/>
+    <w:pPr>
+      <w:spacing w:line="240" w:lineRule="auto"/>
+    </w:pPr>
+    <w:rPr>
+      <w:sz w:val="20"/>
+      <w:szCs w:val="20"/>
+    </w:rPr>
+  </w:style>
+  <w:style w:type="character" w:customStyle="1" w:styleId="CommentTextChar">
+    <w:name w:val="Comment Text Char"/>
+    <w:basedOn w:val="DefaultParagraphFont"/>
+    <w:link w:val="CommentText"/>
+    <w:uiPriority w:val="99"/>
+    <w:semiHidden/>
+    <w:rsid w:val="00FF211C"/>
+    <w:rPr>
+      <w:sz w:val="20"/>
+      <w:szCs w:val="20"/>
+    </w:rPr>
+  </w:style>
+  <w:style w:type="paragraph" w:styleId="CommentSubject">
+    <w:name w:val="annotation subject"/>
+    <w:basedOn w:val="CommentText"/>
+    <w:next w:val="CommentText"/>
+    <w:link w:val="CommentSubjectChar"/>
+    <w:uiPriority w:val="99"/>
+    <w:semiHidden/>
+    <w:unhideWhenUsed/>
+    <w:rsid w:val="00FF211C"/>
+    <w:rPr>
+      <w:b/>
+      <w:bCs/>
+    </w:rPr>
+  </w:style>
+  <w:style w:type="character" w:customStyle="1" w:styleId="CommentSubjectChar">
+    <w:name w:val="Comment Subject Char"/>
+    <w:basedOn w:val="CommentTextChar"/>
+    <w:link w:val="CommentSubject"/>
+    <w:uiPriority w:val="99"/>
+    <w:semiHidden/>
+    <w:rsid w:val="00FF211C"/>
+    <w:rPr>
+      <w:b/>
+      <w:bCs/>
+      <w:sz w:val="20"/>
+      <w:szCs w:val="20"/>
+    </w:rPr>
+  </w:style>
 </w:styles>
+</file>
+
+<file path=word/ink/ink1.xml><?xml version="1.0" encoding="utf-8"?>
+<inkml:ink xmlns:inkml="http://www.w3.org/2003/InkML">
+  <inkml:definitions>
+    <inkml:context xml:id="ctx0">
+      <inkml:inkSource xml:id="inkSrc0">
+        <inkml:traceFormat>
+          <inkml:channel name="X" type="integer" min="-2.14748E9" max="2.14748E9" units="cm"/>
+          <inkml:channel name="Y" type="integer" min="-2.14748E9" max="2.14748E9" units="cm"/>
+          <inkml:channel name="F" type="integer" max="32767" units="dev"/>
+        </inkml:traceFormat>
+        <inkml:channelProperties>
+          <inkml:channelProperty channel="X" name="resolution" value="1000" units="1/cm"/>
+          <inkml:channelProperty channel="Y" name="resolution" value="1000" units="1/cm"/>
+          <inkml:channelProperty channel="F" name="resolution" value="0" units="1/dev"/>
+        </inkml:channelProperties>
+      </inkml:inkSource>
+      <inkml:timestamp xml:id="ts0" timeString="2022-07-21T13:57:38.010"/>
+    </inkml:context>
+    <inkml:brush xml:id="br0">
+      <inkml:brushProperty name="width" value="0.05" units="cm"/>
+      <inkml:brushProperty name="height" value="0.05" units="cm"/>
+    </inkml:brush>
+  </inkml:definitions>
+  <inkml:trace contextRef="#ctx0" brushRef="#br0">1 0 24575</inkml:trace>
+</inkml:ink>
 </file>
 
 <file path=word/theme/theme1.xml><?xml version="1.0" encoding="utf-8"?>

</xml_diff>

<commit_message>
Till Delete users. Complete Admin section
</commit_message>
<xml_diff>
--- a/Details.docx
+++ b/Details.docx
@@ -9546,23 +9546,133 @@
         <w:shd w:val="clear" w:color="auto" w:fill="FFFFFF"/>
         <w:spacing w:before="60" w:after="100" w:afterAutospacing="1" w:line="240" w:lineRule="auto"/>
         <w:rPr>
-          <w:rFonts w:ascii="Segoe UI" w:eastAsia="Times New Roman" w:hAnsi="Segoe UI" w:cs="Segoe UI"/>
-          <w:color w:val="24292F"/>
-          <w:sz w:val="24"/>
-          <w:szCs w:val="24"/>
-          <w:lang w:eastAsia="en-IN"/>
-        </w:rPr>
-      </w:pPr>
-      <w:r>
-        <w:rPr>
-          <w:rFonts w:ascii="Segoe UI" w:eastAsia="Times New Roman" w:hAnsi="Segoe UI" w:cs="Segoe UI"/>
-          <w:color w:val="24292F"/>
-          <w:sz w:val="24"/>
-          <w:szCs w:val="24"/>
+          <w:rFonts w:ascii="Arial Black" w:eastAsia="Times New Roman" w:hAnsi="Arial Black" w:cs="Segoe UI"/>
+          <w:color w:val="24292F"/>
+          <w:sz w:val="28"/>
+          <w:szCs w:val="28"/>
+          <w:lang w:eastAsia="en-IN"/>
+        </w:rPr>
+      </w:pPr>
+      <w:r>
+        <w:rPr>
+          <w:rFonts w:ascii="Arial Black" w:eastAsia="Times New Roman" w:hAnsi="Arial Black" w:cs="Segoe UI"/>
+          <w:color w:val="24292F"/>
+          <w:sz w:val="28"/>
+          <w:szCs w:val="28"/>
           <w:lang w:eastAsia="en-IN"/>
         </w:rPr>
         <w:t>Create Edit Product</w:t>
       </w:r>
+    </w:p>
+    <w:p>
+      <w:pPr>
+        <w:shd w:val="clear" w:color="auto" w:fill="FFFFFF"/>
+        <w:spacing w:before="60" w:after="100" w:afterAutospacing="1" w:line="240" w:lineRule="auto"/>
+        <w:ind w:left="720"/>
+        <w:rPr>
+          <w:rFonts w:eastAsia="Times New Roman" w:cstheme="minorHAnsi"/>
+          <w:color w:val="24292F"/>
+          <w:sz w:val="28"/>
+          <w:szCs w:val="28"/>
+          <w:lang w:eastAsia="en-IN"/>
+        </w:rPr>
+      </w:pPr>
+      <w:r>
+        <w:rPr>
+          <w:rFonts w:eastAsia="Times New Roman" w:cstheme="minorHAnsi"/>
+          <w:color w:val="24292F"/>
+          <w:sz w:val="28"/>
+          <w:szCs w:val="28"/>
+          <w:lang w:eastAsia="en-IN"/>
+        </w:rPr>
+        <w:t>In App.js we added a new route for productEditScreen</w:t>
+      </w:r>
+    </w:p>
+    <w:p>
+      <w:pPr>
+        <w:shd w:val="clear" w:color="auto" w:fill="FFFFFF"/>
+        <w:spacing w:before="60" w:after="100" w:afterAutospacing="1" w:line="240" w:lineRule="auto"/>
+        <w:ind w:left="720"/>
+        <w:rPr>
+          <w:rFonts w:eastAsia="Times New Roman" w:cstheme="minorHAnsi"/>
+          <w:color w:val="24292F"/>
+          <w:sz w:val="28"/>
+          <w:szCs w:val="28"/>
+          <w:lang w:eastAsia="en-IN"/>
+        </w:rPr>
+      </w:pPr>
+      <w:r>
+        <w:rPr>
+          <w:rFonts w:eastAsia="Times New Roman" w:cstheme="minorHAnsi"/>
+          <w:color w:val="24292F"/>
+          <w:sz w:val="28"/>
+          <w:szCs w:val="28"/>
+          <w:lang w:eastAsia="en-IN"/>
+        </w:rPr>
+        <w:t>We created a new page for product edit screen.</w:t>
+      </w:r>
+    </w:p>
+    <w:p>
+      <w:pPr>
+        <w:shd w:val="clear" w:color="auto" w:fill="FFFFFF"/>
+        <w:spacing w:before="60" w:after="100" w:afterAutospacing="1" w:line="240" w:lineRule="auto"/>
+        <w:ind w:left="720"/>
+        <w:rPr>
+          <w:rFonts w:eastAsia="Times New Roman" w:cstheme="minorHAnsi"/>
+          <w:color w:val="24292F"/>
+          <w:sz w:val="28"/>
+          <w:szCs w:val="28"/>
+          <w:lang w:eastAsia="en-IN"/>
+        </w:rPr>
+      </w:pPr>
+      <w:r>
+        <w:rPr>
+          <w:rFonts w:eastAsia="Times New Roman" w:cstheme="minorHAnsi"/>
+          <w:color w:val="24292F"/>
+          <w:sz w:val="28"/>
+          <w:szCs w:val="28"/>
+          <w:lang w:eastAsia="en-IN"/>
+        </w:rPr>
+        <w:t>And in the ProductListScreen.js we change the navigate from the creataHandler and make the new data added to the payload when Create is success.</w:t>
+      </w:r>
+    </w:p>
+    <w:p>
+      <w:pPr>
+        <w:shd w:val="clear" w:color="auto" w:fill="FFFFFF"/>
+        <w:spacing w:before="60" w:after="100" w:afterAutospacing="1" w:line="240" w:lineRule="auto"/>
+        <w:ind w:left="720"/>
+        <w:rPr>
+          <w:rFonts w:eastAsia="Times New Roman" w:cstheme="minorHAnsi"/>
+          <w:color w:val="24292F"/>
+          <w:sz w:val="28"/>
+          <w:szCs w:val="28"/>
+          <w:lang w:eastAsia="en-IN"/>
+        </w:rPr>
+      </w:pPr>
+      <w:r>
+        <w:rPr>
+          <w:rFonts w:eastAsia="Times New Roman" w:cstheme="minorHAnsi"/>
+          <w:color w:val="24292F"/>
+          <w:sz w:val="28"/>
+          <w:szCs w:val="28"/>
+          <w:lang w:eastAsia="en-IN"/>
+        </w:rPr>
+        <w:t>We Created a Action column in the table with Edit option which navigate to the ProductEditScreen.js</w:t>
+      </w:r>
+    </w:p>
+    <w:p>
+      <w:pPr>
+        <w:shd w:val="clear" w:color="auto" w:fill="FFFFFF"/>
+        <w:spacing w:before="60" w:after="100" w:afterAutospacing="1" w:line="240" w:lineRule="auto"/>
+        <w:ind w:left="720"/>
+        <w:rPr>
+          <w:rFonts w:eastAsia="Times New Roman" w:cstheme="minorHAnsi"/>
+          <w:color w:val="24292F"/>
+          <w:sz w:val="28"/>
+          <w:szCs w:val="28"/>
+          <w:lang w:eastAsia="en-IN"/>
+        </w:rPr>
+      </w:pPr>
     </w:p>
     <w:p>
       <w:pPr>
@@ -9644,6 +9754,29 @@
         </w:rPr>
         <w:t>dispaly product info in the input boxes</w:t>
       </w:r>
+      <w:r>
+        <w:rPr>
+          <w:rFonts w:ascii="Segoe UI" w:eastAsia="Times New Roman" w:hAnsi="Segoe UI" w:cs="Segoe UI"/>
+          <w:color w:val="24292F"/>
+          <w:sz w:val="24"/>
+          <w:szCs w:val="24"/>
+          <w:lang w:eastAsia="en-IN"/>
+        </w:rPr>
+        <w:t>.</w:t>
+      </w:r>
+    </w:p>
+    <w:p>
+      <w:pPr>
+        <w:shd w:val="clear" w:color="auto" w:fill="FFFFFF"/>
+        <w:spacing w:before="60" w:after="100" w:afterAutospacing="1" w:line="240" w:lineRule="auto"/>
+        <w:rPr>
+          <w:rFonts w:ascii="Segoe UI" w:eastAsia="Times New Roman" w:hAnsi="Segoe UI" w:cs="Segoe UI"/>
+          <w:color w:val="24292F"/>
+          <w:sz w:val="24"/>
+          <w:szCs w:val="24"/>
+          <w:lang w:eastAsia="en-IN"/>
+        </w:rPr>
+      </w:pPr>
     </w:p>
     <w:p>
       <w:pPr>
@@ -9654,22 +9787,80 @@
         <w:shd w:val="clear" w:color="auto" w:fill="FFFFFF"/>
         <w:spacing w:before="60" w:after="100" w:afterAutospacing="1" w:line="240" w:lineRule="auto"/>
         <w:rPr>
-          <w:rFonts w:ascii="Segoe UI" w:eastAsia="Times New Roman" w:hAnsi="Segoe UI" w:cs="Segoe UI"/>
-          <w:color w:val="24292F"/>
-          <w:sz w:val="24"/>
-          <w:szCs w:val="24"/>
-          <w:lang w:eastAsia="en-IN"/>
-        </w:rPr>
-      </w:pPr>
-      <w:r>
-        <w:rPr>
-          <w:rFonts w:ascii="Segoe UI" w:eastAsia="Times New Roman" w:hAnsi="Segoe UI" w:cs="Segoe UI"/>
-          <w:color w:val="24292F"/>
-          <w:sz w:val="24"/>
-          <w:szCs w:val="24"/>
+          <w:rFonts w:ascii="Arial Black" w:eastAsia="Times New Roman" w:hAnsi="Arial Black" w:cs="Segoe UI"/>
+          <w:color w:val="24292F"/>
+          <w:sz w:val="28"/>
+          <w:szCs w:val="28"/>
+          <w:lang w:eastAsia="en-IN"/>
+        </w:rPr>
+      </w:pPr>
+      <w:r>
+        <w:rPr>
+          <w:rFonts w:ascii="Arial Black" w:eastAsia="Times New Roman" w:hAnsi="Arial Black" w:cs="Segoe UI"/>
+          <w:color w:val="24292F"/>
+          <w:sz w:val="28"/>
+          <w:szCs w:val="28"/>
           <w:lang w:eastAsia="en-IN"/>
         </w:rPr>
         <w:t>Implement Update Product</w:t>
+      </w:r>
+      <w:r>
+        <w:rPr>
+          <w:rFonts w:ascii="Arial Black" w:eastAsia="Times New Roman" w:hAnsi="Arial Black" w:cs="Segoe UI"/>
+          <w:color w:val="24292F"/>
+          <w:sz w:val="28"/>
+          <w:szCs w:val="28"/>
+          <w:lang w:eastAsia="en-IN"/>
+        </w:rPr>
+        <w:t>:</w:t>
+      </w:r>
+    </w:p>
+    <w:p>
+      <w:pPr>
+        <w:shd w:val="clear" w:color="auto" w:fill="FFFFFF"/>
+        <w:spacing w:before="60" w:after="100" w:afterAutospacing="1" w:line="240" w:lineRule="auto"/>
+        <w:ind w:left="720"/>
+        <w:rPr>
+          <w:rFonts w:eastAsia="Times New Roman" w:cstheme="minorHAnsi"/>
+          <w:color w:val="24292F"/>
+          <w:sz w:val="28"/>
+          <w:szCs w:val="28"/>
+          <w:lang w:eastAsia="en-IN"/>
+        </w:rPr>
+      </w:pPr>
+      <w:r>
+        <w:rPr>
+          <w:rFonts w:eastAsia="Times New Roman" w:cstheme="minorHAnsi"/>
+          <w:color w:val="24292F"/>
+          <w:sz w:val="28"/>
+          <w:szCs w:val="28"/>
+          <w:lang w:eastAsia="en-IN"/>
+        </w:rPr>
+        <w:t>In the productRoutes.js we added a new Api to update product.</w:t>
+      </w:r>
+    </w:p>
+    <w:p>
+      <w:pPr>
+        <w:shd w:val="clear" w:color="auto" w:fill="FFFFFF"/>
+        <w:spacing w:before="60" w:after="100" w:afterAutospacing="1" w:line="240" w:lineRule="auto"/>
+        <w:ind w:left="720"/>
+        <w:rPr>
+          <w:rFonts w:eastAsia="Times New Roman" w:cstheme="minorHAnsi"/>
+          <w:color w:val="24292F"/>
+          <w:sz w:val="28"/>
+          <w:szCs w:val="28"/>
+          <w:lang w:eastAsia="en-IN"/>
+        </w:rPr>
+      </w:pPr>
+      <w:r>
+        <w:rPr>
+          <w:rFonts w:eastAsia="Times New Roman" w:cstheme="minorHAnsi"/>
+          <w:color w:val="24292F"/>
+          <w:sz w:val="28"/>
+          <w:szCs w:val="28"/>
+          <w:lang w:eastAsia="en-IN"/>
+        </w:rPr>
+        <w:t>And in the product edit screen added submitHandler for the update button. And added new action for updating product in the  reducer.</w:t>
       </w:r>
     </w:p>
     <w:p>
@@ -9725,6 +9916,29 @@
         </w:rPr>
         <w:t>handle update click</w:t>
       </w:r>
+      <w:r>
+        <w:rPr>
+          <w:rFonts w:ascii="Segoe UI" w:eastAsia="Times New Roman" w:hAnsi="Segoe UI" w:cs="Segoe UI"/>
+          <w:color w:val="24292F"/>
+          <w:sz w:val="24"/>
+          <w:szCs w:val="24"/>
+          <w:lang w:eastAsia="en-IN"/>
+        </w:rPr>
+        <w:t>.</w:t>
+      </w:r>
+    </w:p>
+    <w:p>
+      <w:pPr>
+        <w:shd w:val="clear" w:color="auto" w:fill="FFFFFF"/>
+        <w:spacing w:before="60" w:after="100" w:afterAutospacing="1" w:line="240" w:lineRule="auto"/>
+        <w:rPr>
+          <w:rFonts w:ascii="Segoe UI" w:eastAsia="Times New Roman" w:hAnsi="Segoe UI" w:cs="Segoe UI"/>
+          <w:color w:val="24292F"/>
+          <w:sz w:val="24"/>
+          <w:szCs w:val="24"/>
+          <w:lang w:eastAsia="en-IN"/>
+        </w:rPr>
+      </w:pPr>
     </w:p>
     <w:p>
       <w:pPr>
@@ -9735,22 +9949,186 @@
         <w:shd w:val="clear" w:color="auto" w:fill="FFFFFF"/>
         <w:spacing w:before="60" w:after="100" w:afterAutospacing="1" w:line="240" w:lineRule="auto"/>
         <w:rPr>
-          <w:rFonts w:ascii="Segoe UI" w:eastAsia="Times New Roman" w:hAnsi="Segoe UI" w:cs="Segoe UI"/>
-          <w:color w:val="24292F"/>
-          <w:sz w:val="24"/>
-          <w:szCs w:val="24"/>
-          <w:lang w:eastAsia="en-IN"/>
-        </w:rPr>
-      </w:pPr>
-      <w:r>
-        <w:rPr>
-          <w:rFonts w:ascii="Segoe UI" w:eastAsia="Times New Roman" w:hAnsi="Segoe UI" w:cs="Segoe UI"/>
-          <w:color w:val="24292F"/>
-          <w:sz w:val="24"/>
-          <w:szCs w:val="24"/>
+          <w:rFonts w:ascii="Arial Black" w:eastAsia="Times New Roman" w:hAnsi="Arial Black" w:cs="Segoe UI"/>
+          <w:color w:val="24292F"/>
+          <w:sz w:val="28"/>
+          <w:szCs w:val="28"/>
+          <w:highlight w:val="yellow"/>
+          <w:lang w:eastAsia="en-IN"/>
+        </w:rPr>
+      </w:pPr>
+      <w:r>
+        <w:rPr>
+          <w:rFonts w:ascii="Arial Black" w:eastAsia="Times New Roman" w:hAnsi="Arial Black" w:cs="Segoe UI"/>
+          <w:color w:val="24292F"/>
+          <w:sz w:val="28"/>
+          <w:szCs w:val="28"/>
+          <w:highlight w:val="yellow"/>
           <w:lang w:eastAsia="en-IN"/>
         </w:rPr>
         <w:t>Upload Product Image</w:t>
+      </w:r>
+      <w:r>
+        <w:rPr>
+          <w:rFonts w:ascii="Arial Black" w:eastAsia="Times New Roman" w:hAnsi="Arial Black" w:cs="Segoe UI"/>
+          <w:color w:val="24292F"/>
+          <w:sz w:val="28"/>
+          <w:szCs w:val="28"/>
+          <w:highlight w:val="yellow"/>
+          <w:lang w:eastAsia="en-IN"/>
+        </w:rPr>
+        <w:t xml:space="preserve">  </w:t>
+      </w:r>
+      <w:r>
+        <w:rPr>
+          <w:rFonts w:ascii="Arial Black" w:eastAsia="Times New Roman" w:hAnsi="Arial Black" w:cs="Segoe UI"/>
+          <w:color w:val="24292F"/>
+          <w:sz w:val="28"/>
+          <w:szCs w:val="28"/>
+          <w:lang w:eastAsia="en-IN"/>
+        </w:rPr>
+        <w:sym w:font="Wingdings" w:char="F0E0"/>
+      </w:r>
+      <w:r>
+        <w:rPr>
+          <w:rFonts w:ascii="Arial Black" w:eastAsia="Times New Roman" w:hAnsi="Arial Black" w:cs="Segoe UI"/>
+          <w:color w:val="24292F"/>
+          <w:sz w:val="28"/>
+          <w:szCs w:val="28"/>
+          <w:lang w:eastAsia="en-IN"/>
+        </w:rPr>
+        <w:t xml:space="preserve"> IMP:</w:t>
+      </w:r>
+    </w:p>
+    <w:p>
+      <w:pPr>
+        <w:shd w:val="clear" w:color="auto" w:fill="FFFFFF"/>
+        <w:spacing w:before="60" w:after="100" w:afterAutospacing="1" w:line="240" w:lineRule="auto"/>
+        <w:ind w:left="720"/>
+        <w:rPr>
+          <w:rFonts w:eastAsia="Times New Roman" w:cstheme="minorHAnsi"/>
+          <w:color w:val="24292F"/>
+          <w:sz w:val="28"/>
+          <w:szCs w:val="28"/>
+          <w:lang w:eastAsia="en-IN"/>
+        </w:rPr>
+      </w:pPr>
+      <w:r>
+        <w:rPr>
+          <w:rFonts w:eastAsia="Times New Roman" w:cstheme="minorHAnsi"/>
+          <w:color w:val="24292F"/>
+          <w:sz w:val="28"/>
+          <w:szCs w:val="28"/>
+          <w:lang w:eastAsia="en-IN"/>
+        </w:rPr>
+        <w:t>In package.json we install 3 packages { Cloudinary, multer, streamifier }.</w:t>
+      </w:r>
+    </w:p>
+    <w:p>
+      <w:pPr>
+        <w:shd w:val="clear" w:color="auto" w:fill="FFFFFF"/>
+        <w:spacing w:before="60" w:after="100" w:afterAutospacing="1" w:line="240" w:lineRule="auto"/>
+        <w:ind w:left="720"/>
+        <w:rPr>
+          <w:rFonts w:eastAsia="Times New Roman" w:cstheme="minorHAnsi"/>
+          <w:color w:val="24292F"/>
+          <w:sz w:val="28"/>
+          <w:szCs w:val="28"/>
+          <w:lang w:eastAsia="en-IN"/>
+        </w:rPr>
+      </w:pPr>
+      <w:r>
+        <w:rPr>
+          <w:rFonts w:eastAsia="Times New Roman" w:cstheme="minorHAnsi"/>
+          <w:color w:val="24292F"/>
+          <w:sz w:val="28"/>
+          <w:szCs w:val="28"/>
+          <w:lang w:eastAsia="en-IN"/>
+        </w:rPr>
+        <w:t>In Server.js we added a new route upload from the routes folder (uploadRoutes.js)</w:t>
+      </w:r>
+    </w:p>
+    <w:p>
+      <w:pPr>
+        <w:shd w:val="clear" w:color="auto" w:fill="FFFFFF"/>
+        <w:spacing w:before="60" w:after="100" w:afterAutospacing="1" w:line="240" w:lineRule="auto"/>
+        <w:ind w:left="720"/>
+        <w:rPr>
+          <w:rFonts w:eastAsia="Times New Roman" w:cstheme="minorHAnsi"/>
+          <w:color w:val="24292F"/>
+          <w:sz w:val="28"/>
+          <w:szCs w:val="28"/>
+          <w:lang w:eastAsia="en-IN"/>
+        </w:rPr>
+      </w:pPr>
+      <w:r>
+        <w:rPr>
+          <w:rFonts w:eastAsia="Times New Roman" w:cstheme="minorHAnsi"/>
+          <w:color w:val="24292F"/>
+          <w:sz w:val="28"/>
+          <w:szCs w:val="28"/>
+          <w:lang w:eastAsia="en-IN"/>
+        </w:rPr>
+        <w:lastRenderedPageBreak/>
+        <w:t>We created a new routes uploadRoutes.js in the routes folder in backend to upload the image through cloudinary.</w:t>
+      </w:r>
+    </w:p>
+    <w:p>
+      <w:pPr>
+        <w:shd w:val="clear" w:color="auto" w:fill="FFFFFF"/>
+        <w:spacing w:before="60" w:after="100" w:afterAutospacing="1" w:line="240" w:lineRule="auto"/>
+        <w:ind w:left="720"/>
+        <w:rPr>
+          <w:rFonts w:eastAsia="Times New Roman" w:cstheme="minorHAnsi"/>
+          <w:color w:val="24292F"/>
+          <w:sz w:val="28"/>
+          <w:szCs w:val="28"/>
+          <w:lang w:eastAsia="en-IN"/>
+        </w:rPr>
+      </w:pPr>
+      <w:r>
+        <w:rPr>
+          <w:rFonts w:eastAsia="Times New Roman" w:cstheme="minorHAnsi"/>
+          <w:color w:val="24292F"/>
+          <w:sz w:val="28"/>
+          <w:szCs w:val="28"/>
+          <w:lang w:eastAsia="en-IN"/>
+        </w:rPr>
+        <w:t>In the productEditScreen we implemented upload button and handel it using a backend api.</w:t>
+      </w:r>
+    </w:p>
+    <w:p>
+      <w:pPr>
+        <w:shd w:val="clear" w:color="auto" w:fill="FFFFFF"/>
+        <w:spacing w:before="60" w:after="100" w:afterAutospacing="1" w:line="240" w:lineRule="auto"/>
+        <w:ind w:left="720"/>
+        <w:rPr>
+          <w:rFonts w:eastAsia="Times New Roman" w:cstheme="minorHAnsi"/>
+          <w:color w:val="24292F"/>
+          <w:sz w:val="28"/>
+          <w:szCs w:val="28"/>
+          <w:lang w:eastAsia="en-IN"/>
+        </w:rPr>
+      </w:pPr>
+      <w:r>
+        <w:rPr>
+          <w:rFonts w:eastAsia="Times New Roman" w:cstheme="minorHAnsi"/>
+          <w:color w:val="24292F"/>
+          <w:sz w:val="28"/>
+          <w:szCs w:val="28"/>
+          <w:lang w:eastAsia="en-IN"/>
+        </w:rPr>
+        <w:t>In the .env file in the backend we added some details about the cloudinary like cloudinary name, secrect key</w:t>
+      </w:r>
+      <w:r>
+        <w:rPr>
+          <w:rFonts w:eastAsia="Times New Roman" w:cstheme="minorHAnsi"/>
+          <w:color w:val="24292F"/>
+          <w:sz w:val="28"/>
+          <w:szCs w:val="28"/>
+          <w:lang w:eastAsia="en-IN"/>
+        </w:rPr>
+        <w:t>, id etc..</w:t>
       </w:r>
     </w:p>
     <w:p>
@@ -9860,6 +10238,29 @@
         </w:rPr>
         <w:t>implement backend api to upload</w:t>
       </w:r>
+      <w:r>
+        <w:rPr>
+          <w:rFonts w:ascii="Segoe UI" w:eastAsia="Times New Roman" w:hAnsi="Segoe UI" w:cs="Segoe UI"/>
+          <w:color w:val="24292F"/>
+          <w:sz w:val="24"/>
+          <w:szCs w:val="24"/>
+          <w:lang w:eastAsia="en-IN"/>
+        </w:rPr>
+        <w:t>.</w:t>
+      </w:r>
+    </w:p>
+    <w:p>
+      <w:pPr>
+        <w:shd w:val="clear" w:color="auto" w:fill="FFFFFF"/>
+        <w:spacing w:before="60" w:after="100" w:afterAutospacing="1" w:line="240" w:lineRule="auto"/>
+        <w:rPr>
+          <w:rFonts w:ascii="Segoe UI" w:eastAsia="Times New Roman" w:hAnsi="Segoe UI" w:cs="Segoe UI"/>
+          <w:color w:val="24292F"/>
+          <w:sz w:val="24"/>
+          <w:szCs w:val="24"/>
+          <w:lang w:eastAsia="en-IN"/>
+        </w:rPr>
+      </w:pPr>
     </w:p>
     <w:p>
       <w:pPr>
@@ -9870,22 +10271,80 @@
         <w:shd w:val="clear" w:color="auto" w:fill="FFFFFF"/>
         <w:spacing w:before="60" w:after="100" w:afterAutospacing="1" w:line="240" w:lineRule="auto"/>
         <w:rPr>
-          <w:rFonts w:ascii="Segoe UI" w:eastAsia="Times New Roman" w:hAnsi="Segoe UI" w:cs="Segoe UI"/>
-          <w:color w:val="24292F"/>
-          <w:sz w:val="24"/>
-          <w:szCs w:val="24"/>
-          <w:lang w:eastAsia="en-IN"/>
-        </w:rPr>
-      </w:pPr>
-      <w:r>
-        <w:rPr>
-          <w:rFonts w:ascii="Segoe UI" w:eastAsia="Times New Roman" w:hAnsi="Segoe UI" w:cs="Segoe UI"/>
-          <w:color w:val="24292F"/>
-          <w:sz w:val="24"/>
-          <w:szCs w:val="24"/>
+          <w:rFonts w:ascii="Arial Black" w:eastAsia="Times New Roman" w:hAnsi="Arial Black" w:cs="Segoe UI"/>
+          <w:color w:val="24292F"/>
+          <w:sz w:val="28"/>
+          <w:szCs w:val="28"/>
+          <w:lang w:eastAsia="en-IN"/>
+        </w:rPr>
+      </w:pPr>
+      <w:r>
+        <w:rPr>
+          <w:rFonts w:ascii="Arial Black" w:eastAsia="Times New Roman" w:hAnsi="Arial Black" w:cs="Segoe UI"/>
+          <w:color w:val="24292F"/>
+          <w:sz w:val="28"/>
+          <w:szCs w:val="28"/>
           <w:lang w:eastAsia="en-IN"/>
         </w:rPr>
         <w:t>Delete Product</w:t>
+      </w:r>
+    </w:p>
+    <w:p>
+      <w:pPr>
+        <w:shd w:val="clear" w:color="auto" w:fill="FFFFFF"/>
+        <w:spacing w:before="60" w:after="100" w:afterAutospacing="1" w:line="240" w:lineRule="auto"/>
+        <w:ind w:left="360"/>
+        <w:rPr>
+          <w:rFonts w:eastAsia="Times New Roman" w:cstheme="minorHAnsi"/>
+          <w:color w:val="24292F"/>
+          <w:sz w:val="28"/>
+          <w:szCs w:val="28"/>
+          <w:lang w:eastAsia="en-IN"/>
+        </w:rPr>
+      </w:pPr>
+      <w:r>
+        <w:rPr>
+          <w:rFonts w:eastAsia="Times New Roman" w:cstheme="minorHAnsi"/>
+          <w:color w:val="24292F"/>
+          <w:sz w:val="28"/>
+          <w:szCs w:val="28"/>
+          <w:lang w:eastAsia="en-IN"/>
+        </w:rPr>
+        <w:t>In productRoutes.js we implemented an Api to delete a product</w:t>
+      </w:r>
+      <w:r>
+        <w:rPr>
+          <w:rFonts w:eastAsia="Times New Roman" w:cstheme="minorHAnsi"/>
+          <w:color w:val="24292F"/>
+          <w:sz w:val="28"/>
+          <w:szCs w:val="28"/>
+          <w:lang w:eastAsia="en-IN"/>
+        </w:rPr>
+        <w:t>.</w:t>
+      </w:r>
+    </w:p>
+    <w:p>
+      <w:pPr>
+        <w:shd w:val="clear" w:color="auto" w:fill="FFFFFF"/>
+        <w:spacing w:before="60" w:after="100" w:afterAutospacing="1" w:line="240" w:lineRule="auto"/>
+        <w:ind w:left="360"/>
+        <w:rPr>
+          <w:rFonts w:eastAsia="Times New Roman" w:cstheme="minorHAnsi"/>
+          <w:color w:val="24292F"/>
+          <w:sz w:val="28"/>
+          <w:szCs w:val="28"/>
+          <w:lang w:eastAsia="en-IN"/>
+        </w:rPr>
+      </w:pPr>
+      <w:r>
+        <w:rPr>
+          <w:rFonts w:eastAsia="Times New Roman" w:cstheme="minorHAnsi"/>
+          <w:color w:val="24292F"/>
+          <w:sz w:val="28"/>
+          <w:szCs w:val="28"/>
+          <w:lang w:eastAsia="en-IN"/>
+        </w:rPr>
+        <w:t>And in the product List Screen we implemented actions to delete product and handel the state of the component after deletion.</w:t>
       </w:r>
     </w:p>
     <w:p>
@@ -9968,6 +10427,29 @@
         </w:rPr>
         <w:t>handle on click</w:t>
       </w:r>
+      <w:r>
+        <w:rPr>
+          <w:rFonts w:ascii="Segoe UI" w:eastAsia="Times New Roman" w:hAnsi="Segoe UI" w:cs="Segoe UI"/>
+          <w:color w:val="24292F"/>
+          <w:sz w:val="24"/>
+          <w:szCs w:val="24"/>
+          <w:lang w:eastAsia="en-IN"/>
+        </w:rPr>
+        <w:t>.</w:t>
+      </w:r>
+    </w:p>
+    <w:p>
+      <w:pPr>
+        <w:shd w:val="clear" w:color="auto" w:fill="FFFFFF"/>
+        <w:spacing w:before="60" w:after="100" w:afterAutospacing="1" w:line="240" w:lineRule="auto"/>
+        <w:rPr>
+          <w:rFonts w:ascii="Segoe UI" w:eastAsia="Times New Roman" w:hAnsi="Segoe UI" w:cs="Segoe UI"/>
+          <w:color w:val="24292F"/>
+          <w:sz w:val="24"/>
+          <w:szCs w:val="24"/>
+          <w:lang w:eastAsia="en-IN"/>
+        </w:rPr>
+      </w:pPr>
     </w:p>
     <w:p>
       <w:pPr>
@@ -9978,22 +10460,101 @@
         <w:shd w:val="clear" w:color="auto" w:fill="FFFFFF"/>
         <w:spacing w:before="60" w:after="100" w:afterAutospacing="1" w:line="240" w:lineRule="auto"/>
         <w:rPr>
-          <w:rFonts w:ascii="Segoe UI" w:eastAsia="Times New Roman" w:hAnsi="Segoe UI" w:cs="Segoe UI"/>
-          <w:color w:val="24292F"/>
-          <w:sz w:val="24"/>
-          <w:szCs w:val="24"/>
-          <w:lang w:eastAsia="en-IN"/>
-        </w:rPr>
-      </w:pPr>
-      <w:r>
-        <w:rPr>
-          <w:rFonts w:ascii="Segoe UI" w:eastAsia="Times New Roman" w:hAnsi="Segoe UI" w:cs="Segoe UI"/>
-          <w:color w:val="24292F"/>
-          <w:sz w:val="24"/>
-          <w:szCs w:val="24"/>
+          <w:rFonts w:ascii="Arial Black" w:eastAsia="Times New Roman" w:hAnsi="Arial Black" w:cs="Segoe UI"/>
+          <w:color w:val="24292F"/>
+          <w:sz w:val="28"/>
+          <w:szCs w:val="28"/>
+          <w:lang w:eastAsia="en-IN"/>
+        </w:rPr>
+      </w:pPr>
+      <w:r>
+        <w:rPr>
+          <w:rFonts w:ascii="Arial Black" w:eastAsia="Times New Roman" w:hAnsi="Arial Black" w:cs="Segoe UI"/>
+          <w:color w:val="24292F"/>
+          <w:sz w:val="28"/>
+          <w:szCs w:val="28"/>
           <w:lang w:eastAsia="en-IN"/>
         </w:rPr>
         <w:t>List Orders</w:t>
+      </w:r>
+    </w:p>
+    <w:p>
+      <w:pPr>
+        <w:shd w:val="clear" w:color="auto" w:fill="FFFFFF"/>
+        <w:spacing w:before="60" w:after="100" w:afterAutospacing="1" w:line="240" w:lineRule="auto"/>
+        <w:rPr>
+          <w:rFonts w:eastAsia="Times New Roman" w:cstheme="minorHAnsi"/>
+          <w:color w:val="24292F"/>
+          <w:sz w:val="28"/>
+          <w:szCs w:val="28"/>
+          <w:lang w:eastAsia="en-IN"/>
+        </w:rPr>
+      </w:pPr>
+      <w:r>
+        <w:rPr>
+          <w:rFonts w:eastAsia="Times New Roman" w:cstheme="minorHAnsi"/>
+          <w:color w:val="24292F"/>
+          <w:sz w:val="28"/>
+          <w:szCs w:val="28"/>
+          <w:lang w:eastAsia="en-IN"/>
+        </w:rPr>
+        <w:t>In the orderRoutes we created an api to return all orders for ADMIN</w:t>
+      </w:r>
+    </w:p>
+    <w:p>
+      <w:pPr>
+        <w:shd w:val="clear" w:color="auto" w:fill="FFFFFF"/>
+        <w:spacing w:before="60" w:after="100" w:afterAutospacing="1" w:line="240" w:lineRule="auto"/>
+        <w:rPr>
+          <w:rFonts w:eastAsia="Times New Roman" w:cstheme="minorHAnsi"/>
+          <w:color w:val="24292F"/>
+          <w:sz w:val="28"/>
+          <w:szCs w:val="28"/>
+          <w:lang w:eastAsia="en-IN"/>
+        </w:rPr>
+      </w:pPr>
+      <w:r>
+        <w:rPr>
+          <w:rFonts w:eastAsia="Times New Roman" w:cstheme="minorHAnsi"/>
+          <w:color w:val="24292F"/>
+          <w:sz w:val="28"/>
+          <w:szCs w:val="28"/>
+          <w:lang w:eastAsia="en-IN"/>
+        </w:rPr>
+        <w:t xml:space="preserve">In App.js we implemented new routes for the </w:t>
+      </w:r>
+      <w:r>
+        <w:rPr>
+          <w:rFonts w:eastAsia="Times New Roman" w:cstheme="minorHAnsi"/>
+          <w:color w:val="24292F"/>
+          <w:sz w:val="28"/>
+          <w:szCs w:val="28"/>
+          <w:lang w:eastAsia="en-IN"/>
+        </w:rPr>
+        <w:t>OrderListScreen.js</w:t>
+      </w:r>
+    </w:p>
+    <w:p>
+      <w:pPr>
+        <w:shd w:val="clear" w:color="auto" w:fill="FFFFFF"/>
+        <w:spacing w:before="60" w:after="100" w:afterAutospacing="1" w:line="240" w:lineRule="auto"/>
+        <w:rPr>
+          <w:rFonts w:eastAsia="Times New Roman" w:cstheme="minorHAnsi"/>
+          <w:color w:val="24292F"/>
+          <w:sz w:val="28"/>
+          <w:szCs w:val="28"/>
+          <w:lang w:eastAsia="en-IN"/>
+        </w:rPr>
+      </w:pPr>
+      <w:r>
+        <w:rPr>
+          <w:rFonts w:eastAsia="Times New Roman" w:cstheme="minorHAnsi"/>
+          <w:color w:val="24292F"/>
+          <w:sz w:val="28"/>
+          <w:szCs w:val="28"/>
+          <w:lang w:eastAsia="en-IN"/>
+        </w:rPr>
+        <w:t>And we created a OrderListScreen.js to view the details of all the orders only for Admin .</w:t>
       </w:r>
     </w:p>
     <w:p>
@@ -10079,6 +10640,19 @@
     </w:p>
     <w:p>
       <w:pPr>
+        <w:shd w:val="clear" w:color="auto" w:fill="FFFFFF"/>
+        <w:spacing w:before="60" w:after="100" w:afterAutospacing="1" w:line="240" w:lineRule="auto"/>
+        <w:rPr>
+          <w:rFonts w:ascii="Segoe UI" w:eastAsia="Times New Roman" w:hAnsi="Segoe UI" w:cs="Segoe UI"/>
+          <w:color w:val="24292F"/>
+          <w:sz w:val="24"/>
+          <w:szCs w:val="24"/>
+          <w:lang w:eastAsia="en-IN"/>
+        </w:rPr>
+      </w:pPr>
+    </w:p>
+    <w:p>
+      <w:pPr>
         <w:numPr>
           <w:ilvl w:val="0"/>
           <w:numId w:val="20"/>
@@ -10086,23 +10660,83 @@
         <w:shd w:val="clear" w:color="auto" w:fill="FFFFFF"/>
         <w:spacing w:before="60" w:after="100" w:afterAutospacing="1" w:line="240" w:lineRule="auto"/>
         <w:rPr>
-          <w:rFonts w:ascii="Segoe UI" w:eastAsia="Times New Roman" w:hAnsi="Segoe UI" w:cs="Segoe UI"/>
-          <w:color w:val="24292F"/>
-          <w:sz w:val="24"/>
-          <w:szCs w:val="24"/>
-          <w:lang w:eastAsia="en-IN"/>
-        </w:rPr>
-      </w:pPr>
-      <w:r>
-        <w:rPr>
-          <w:rFonts w:ascii="Segoe UI" w:eastAsia="Times New Roman" w:hAnsi="Segoe UI" w:cs="Segoe UI"/>
-          <w:color w:val="24292F"/>
-          <w:sz w:val="24"/>
-          <w:szCs w:val="24"/>
+          <w:rFonts w:ascii="Arial Black" w:eastAsia="Times New Roman" w:hAnsi="Arial Black" w:cs="Segoe UI"/>
+          <w:color w:val="24292F"/>
+          <w:sz w:val="28"/>
+          <w:szCs w:val="28"/>
+          <w:lang w:eastAsia="en-IN"/>
+        </w:rPr>
+      </w:pPr>
+      <w:r>
+        <w:rPr>
+          <w:rFonts w:ascii="Arial Black" w:eastAsia="Times New Roman" w:hAnsi="Arial Black" w:cs="Segoe UI"/>
+          <w:color w:val="24292F"/>
+          <w:sz w:val="28"/>
+          <w:szCs w:val="28"/>
           <w:lang w:eastAsia="en-IN"/>
         </w:rPr>
         <w:t>Deliver Order</w:t>
       </w:r>
+    </w:p>
+    <w:p>
+      <w:pPr>
+        <w:shd w:val="clear" w:color="auto" w:fill="FFFFFF"/>
+        <w:spacing w:before="60" w:after="100" w:afterAutospacing="1" w:line="240" w:lineRule="auto"/>
+        <w:rPr>
+          <w:rFonts w:eastAsia="Times New Roman" w:cstheme="minorHAnsi"/>
+          <w:color w:val="24292F"/>
+          <w:sz w:val="28"/>
+          <w:szCs w:val="28"/>
+          <w:lang w:eastAsia="en-IN"/>
+        </w:rPr>
+      </w:pPr>
+      <w:r>
+        <w:rPr>
+          <w:rFonts w:eastAsia="Times New Roman" w:cstheme="minorHAnsi"/>
+          <w:color w:val="24292F"/>
+          <w:sz w:val="28"/>
+          <w:szCs w:val="28"/>
+          <w:lang w:eastAsia="en-IN"/>
+        </w:rPr>
+        <w:t>In orderRoutes we added an Api to change the state of the order to deliver.</w:t>
+      </w:r>
+    </w:p>
+    <w:p>
+      <w:pPr>
+        <w:shd w:val="clear" w:color="auto" w:fill="FFFFFF"/>
+        <w:spacing w:before="60" w:after="100" w:afterAutospacing="1" w:line="240" w:lineRule="auto"/>
+        <w:rPr>
+          <w:rFonts w:eastAsia="Times New Roman" w:cstheme="minorHAnsi"/>
+          <w:color w:val="24292F"/>
+          <w:sz w:val="28"/>
+          <w:szCs w:val="28"/>
+          <w:lang w:eastAsia="en-IN"/>
+        </w:rPr>
+      </w:pPr>
+      <w:r>
+        <w:rPr>
+          <w:rFonts w:eastAsia="Times New Roman" w:cstheme="minorHAnsi"/>
+          <w:color w:val="24292F"/>
+          <w:sz w:val="28"/>
+          <w:szCs w:val="28"/>
+          <w:lang w:eastAsia="en-IN"/>
+        </w:rPr>
+        <w:t>In order screen we added a button to deliver order only for admin user</w:t>
+      </w:r>
+    </w:p>
+    <w:p>
+      <w:pPr>
+        <w:shd w:val="clear" w:color="auto" w:fill="FFFFFF"/>
+        <w:spacing w:before="60" w:after="100" w:afterAutospacing="1" w:line="240" w:lineRule="auto"/>
+        <w:ind w:left="1080"/>
+        <w:rPr>
+          <w:rFonts w:ascii="Arial Black" w:eastAsia="Times New Roman" w:hAnsi="Arial Black" w:cs="Segoe UI"/>
+          <w:color w:val="24292F"/>
+          <w:sz w:val="28"/>
+          <w:szCs w:val="28"/>
+          <w:lang w:eastAsia="en-IN"/>
+        </w:rPr>
+      </w:pPr>
     </w:p>
     <w:p>
       <w:pPr>
@@ -10187,6 +10821,19 @@
     </w:p>
     <w:p>
       <w:pPr>
+        <w:shd w:val="clear" w:color="auto" w:fill="FFFFFF"/>
+        <w:spacing w:before="60" w:after="100" w:afterAutospacing="1" w:line="240" w:lineRule="auto"/>
+        <w:rPr>
+          <w:rFonts w:ascii="Segoe UI" w:eastAsia="Times New Roman" w:hAnsi="Segoe UI" w:cs="Segoe UI"/>
+          <w:color w:val="24292F"/>
+          <w:sz w:val="24"/>
+          <w:szCs w:val="24"/>
+          <w:lang w:eastAsia="en-IN"/>
+        </w:rPr>
+      </w:pPr>
+    </w:p>
+    <w:p>
+      <w:pPr>
         <w:numPr>
           <w:ilvl w:val="0"/>
           <w:numId w:val="20"/>
@@ -10194,23 +10841,95 @@
         <w:shd w:val="clear" w:color="auto" w:fill="FFFFFF"/>
         <w:spacing w:before="60" w:after="100" w:afterAutospacing="1" w:line="240" w:lineRule="auto"/>
         <w:rPr>
-          <w:rFonts w:ascii="Segoe UI" w:eastAsia="Times New Roman" w:hAnsi="Segoe UI" w:cs="Segoe UI"/>
-          <w:color w:val="24292F"/>
-          <w:sz w:val="24"/>
-          <w:szCs w:val="24"/>
-          <w:lang w:eastAsia="en-IN"/>
-        </w:rPr>
-      </w:pPr>
-      <w:r>
-        <w:rPr>
-          <w:rFonts w:ascii="Segoe UI" w:eastAsia="Times New Roman" w:hAnsi="Segoe UI" w:cs="Segoe UI"/>
-          <w:color w:val="24292F"/>
-          <w:sz w:val="24"/>
-          <w:szCs w:val="24"/>
+          <w:rFonts w:ascii="Arial Black" w:eastAsia="Times New Roman" w:hAnsi="Arial Black" w:cs="Segoe UI"/>
+          <w:color w:val="24292F"/>
+          <w:sz w:val="28"/>
+          <w:szCs w:val="28"/>
+          <w:lang w:eastAsia="en-IN"/>
+        </w:rPr>
+      </w:pPr>
+      <w:r>
+        <w:rPr>
+          <w:rFonts w:ascii="Arial Black" w:eastAsia="Times New Roman" w:hAnsi="Arial Black" w:cs="Segoe UI"/>
+          <w:color w:val="24292F"/>
+          <w:sz w:val="28"/>
+          <w:szCs w:val="28"/>
           <w:lang w:eastAsia="en-IN"/>
         </w:rPr>
         <w:t>Delete Order</w:t>
       </w:r>
+    </w:p>
+    <w:p>
+      <w:pPr>
+        <w:shd w:val="clear" w:color="auto" w:fill="FFFFFF"/>
+        <w:spacing w:before="60" w:after="100" w:afterAutospacing="1" w:line="240" w:lineRule="auto"/>
+        <w:ind w:left="1080"/>
+        <w:rPr>
+          <w:rFonts w:eastAsia="Times New Roman" w:cstheme="minorHAnsi"/>
+          <w:color w:val="24292F"/>
+          <w:sz w:val="28"/>
+          <w:szCs w:val="28"/>
+          <w:lang w:eastAsia="en-IN"/>
+        </w:rPr>
+      </w:pPr>
+      <w:r>
+        <w:rPr>
+          <w:rFonts w:eastAsia="Times New Roman" w:cstheme="minorHAnsi"/>
+          <w:color w:val="24292F"/>
+          <w:sz w:val="28"/>
+          <w:szCs w:val="28"/>
+          <w:lang w:eastAsia="en-IN"/>
+        </w:rPr>
+        <w:t xml:space="preserve">In this we added a button on the orderListScreen in admin view to delete an order and a deleteHandeler to handel the deletion </w:t>
+      </w:r>
+      <w:r>
+        <w:rPr>
+          <w:rFonts w:eastAsia="Times New Roman" w:cstheme="minorHAnsi"/>
+          <w:color w:val="24292F"/>
+          <w:sz w:val="28"/>
+          <w:szCs w:val="28"/>
+          <w:lang w:eastAsia="en-IN"/>
+        </w:rPr>
+        <w:t>and send ajax request to backend</w:t>
+      </w:r>
+    </w:p>
+    <w:p>
+      <w:pPr>
+        <w:shd w:val="clear" w:color="auto" w:fill="FFFFFF"/>
+        <w:spacing w:before="60" w:after="100" w:afterAutospacing="1" w:line="240" w:lineRule="auto"/>
+        <w:ind w:left="1080"/>
+        <w:rPr>
+          <w:rFonts w:eastAsia="Times New Roman" w:cstheme="minorHAnsi"/>
+          <w:color w:val="24292F"/>
+          <w:sz w:val="28"/>
+          <w:szCs w:val="28"/>
+          <w:lang w:eastAsia="en-IN"/>
+        </w:rPr>
+      </w:pPr>
+      <w:r>
+        <w:rPr>
+          <w:rFonts w:eastAsia="Times New Roman" w:cstheme="minorHAnsi"/>
+          <w:color w:val="24292F"/>
+          <w:sz w:val="28"/>
+          <w:szCs w:val="28"/>
+          <w:lang w:eastAsia="en-IN"/>
+        </w:rPr>
+        <w:t>In the orderRoutes.js we created an Api to delete an record from backend.</w:t>
+      </w:r>
+    </w:p>
+    <w:p>
+      <w:pPr>
+        <w:shd w:val="clear" w:color="auto" w:fill="FFFFFF"/>
+        <w:spacing w:before="60" w:after="100" w:afterAutospacing="1" w:line="240" w:lineRule="auto"/>
+        <w:ind w:left="1080"/>
+        <w:rPr>
+          <w:rFonts w:eastAsia="Times New Roman" w:cstheme="minorHAnsi"/>
+          <w:color w:val="24292F"/>
+          <w:sz w:val="28"/>
+          <w:szCs w:val="28"/>
+          <w:lang w:eastAsia="en-IN"/>
+        </w:rPr>
+      </w:pPr>
     </w:p>
     <w:p>
       <w:pPr>
@@ -10295,6 +11014,19 @@
     </w:p>
     <w:p>
       <w:pPr>
+        <w:shd w:val="clear" w:color="auto" w:fill="FFFFFF"/>
+        <w:spacing w:before="60" w:after="100" w:afterAutospacing="1" w:line="240" w:lineRule="auto"/>
+        <w:rPr>
+          <w:rFonts w:ascii="Segoe UI" w:eastAsia="Times New Roman" w:hAnsi="Segoe UI" w:cs="Segoe UI"/>
+          <w:color w:val="24292F"/>
+          <w:sz w:val="24"/>
+          <w:szCs w:val="24"/>
+          <w:lang w:eastAsia="en-IN"/>
+        </w:rPr>
+      </w:pPr>
+    </w:p>
+    <w:p>
+      <w:pPr>
         <w:numPr>
           <w:ilvl w:val="0"/>
           <w:numId w:val="20"/>
@@ -10302,23 +11034,128 @@
         <w:shd w:val="clear" w:color="auto" w:fill="FFFFFF"/>
         <w:spacing w:before="60" w:after="100" w:afterAutospacing="1" w:line="240" w:lineRule="auto"/>
         <w:rPr>
-          <w:rFonts w:ascii="Segoe UI" w:eastAsia="Times New Roman" w:hAnsi="Segoe UI" w:cs="Segoe UI"/>
-          <w:color w:val="24292F"/>
-          <w:sz w:val="24"/>
-          <w:szCs w:val="24"/>
-          <w:lang w:eastAsia="en-IN"/>
-        </w:rPr>
-      </w:pPr>
-      <w:r>
-        <w:rPr>
-          <w:rFonts w:ascii="Segoe UI" w:eastAsia="Times New Roman" w:hAnsi="Segoe UI" w:cs="Segoe UI"/>
-          <w:color w:val="24292F"/>
-          <w:sz w:val="24"/>
-          <w:szCs w:val="24"/>
+          <w:rFonts w:ascii="Arial Black" w:eastAsia="Times New Roman" w:hAnsi="Arial Black" w:cstheme="minorHAnsi"/>
+          <w:color w:val="24292F"/>
+          <w:sz w:val="28"/>
+          <w:szCs w:val="28"/>
+          <w:lang w:eastAsia="en-IN"/>
+        </w:rPr>
+      </w:pPr>
+      <w:r>
+        <w:rPr>
+          <w:rFonts w:ascii="Arial Black" w:eastAsia="Times New Roman" w:hAnsi="Arial Black" w:cstheme="minorHAnsi"/>
+          <w:color w:val="24292F"/>
+          <w:sz w:val="28"/>
+          <w:szCs w:val="28"/>
           <w:lang w:eastAsia="en-IN"/>
         </w:rPr>
         <w:t>List Users</w:t>
       </w:r>
+    </w:p>
+    <w:p>
+      <w:pPr>
+        <w:shd w:val="clear" w:color="auto" w:fill="FFFFFF"/>
+        <w:spacing w:before="60" w:after="100" w:afterAutospacing="1" w:line="240" w:lineRule="auto"/>
+        <w:rPr>
+          <w:rFonts w:eastAsia="Times New Roman" w:cstheme="minorHAnsi"/>
+          <w:color w:val="24292F"/>
+          <w:sz w:val="28"/>
+          <w:szCs w:val="28"/>
+          <w:lang w:eastAsia="en-IN"/>
+        </w:rPr>
+      </w:pPr>
+      <w:r>
+        <w:rPr>
+          <w:rFonts w:eastAsia="Times New Roman" w:cstheme="minorHAnsi"/>
+          <w:color w:val="24292F"/>
+          <w:sz w:val="28"/>
+          <w:szCs w:val="28"/>
+          <w:lang w:eastAsia="en-IN"/>
+        </w:rPr>
+        <w:t>In userRoutes.js we added a new Api to return all users for admin</w:t>
+      </w:r>
+    </w:p>
+    <w:p>
+      <w:pPr>
+        <w:shd w:val="clear" w:color="auto" w:fill="FFFFFF"/>
+        <w:spacing w:before="60" w:after="100" w:afterAutospacing="1" w:line="240" w:lineRule="auto"/>
+        <w:rPr>
+          <w:rFonts w:eastAsia="Times New Roman" w:cstheme="minorHAnsi"/>
+          <w:color w:val="24292F"/>
+          <w:sz w:val="28"/>
+          <w:szCs w:val="28"/>
+          <w:lang w:eastAsia="en-IN"/>
+        </w:rPr>
+      </w:pPr>
+      <w:r>
+        <w:rPr>
+          <w:rFonts w:eastAsia="Times New Roman" w:cstheme="minorHAnsi"/>
+          <w:color w:val="24292F"/>
+          <w:sz w:val="28"/>
+          <w:szCs w:val="28"/>
+          <w:lang w:eastAsia="en-IN"/>
+        </w:rPr>
+        <w:t xml:space="preserve">In App.js we implemented a new route </w:t>
+      </w:r>
+      <w:r>
+        <w:rPr>
+          <w:rFonts w:eastAsia="Times New Roman" w:cstheme="minorHAnsi"/>
+          <w:color w:val="24292F"/>
+          <w:sz w:val="28"/>
+          <w:szCs w:val="28"/>
+          <w:lang w:eastAsia="en-IN"/>
+        </w:rPr>
+        <w:t>UserListScreen for admin users</w:t>
+      </w:r>
+    </w:p>
+    <w:p>
+      <w:pPr>
+        <w:shd w:val="clear" w:color="auto" w:fill="FFFFFF"/>
+        <w:spacing w:before="60" w:after="100" w:afterAutospacing="1" w:line="240" w:lineRule="auto"/>
+        <w:rPr>
+          <w:rFonts w:eastAsia="Times New Roman" w:cstheme="minorHAnsi"/>
+          <w:color w:val="24292F"/>
+          <w:sz w:val="28"/>
+          <w:szCs w:val="28"/>
+          <w:lang w:eastAsia="en-IN"/>
+        </w:rPr>
+      </w:pPr>
+      <w:r>
+        <w:rPr>
+          <w:rFonts w:eastAsia="Times New Roman" w:cstheme="minorHAnsi"/>
+          <w:color w:val="24292F"/>
+          <w:sz w:val="28"/>
+          <w:szCs w:val="28"/>
+          <w:lang w:eastAsia="en-IN"/>
+        </w:rPr>
+        <w:t>We created a userListScreen to see all users for Admin users.</w:t>
+      </w:r>
+    </w:p>
+    <w:p>
+      <w:pPr>
+        <w:shd w:val="clear" w:color="auto" w:fill="FFFFFF"/>
+        <w:spacing w:before="60" w:after="100" w:afterAutospacing="1" w:line="240" w:lineRule="auto"/>
+        <w:rPr>
+          <w:rFonts w:eastAsia="Times New Roman" w:cstheme="minorHAnsi"/>
+          <w:color w:val="24292F"/>
+          <w:sz w:val="28"/>
+          <w:szCs w:val="28"/>
+          <w:lang w:eastAsia="en-IN"/>
+        </w:rPr>
+      </w:pPr>
+    </w:p>
+    <w:p>
+      <w:pPr>
+        <w:shd w:val="clear" w:color="auto" w:fill="FFFFFF"/>
+        <w:spacing w:before="60" w:after="100" w:afterAutospacing="1" w:line="240" w:lineRule="auto"/>
+        <w:rPr>
+          <w:rFonts w:eastAsia="Times New Roman" w:cstheme="minorHAnsi"/>
+          <w:color w:val="24292F"/>
+          <w:sz w:val="28"/>
+          <w:szCs w:val="28"/>
+          <w:lang w:eastAsia="en-IN"/>
+        </w:rPr>
+      </w:pPr>
     </w:p>
     <w:p>
       <w:pPr>
@@ -10403,6 +11240,19 @@
     </w:p>
     <w:p>
       <w:pPr>
+        <w:shd w:val="clear" w:color="auto" w:fill="FFFFFF"/>
+        <w:spacing w:before="60" w:after="100" w:afterAutospacing="1" w:line="240" w:lineRule="auto"/>
+        <w:rPr>
+          <w:rFonts w:ascii="Segoe UI" w:eastAsia="Times New Roman" w:hAnsi="Segoe UI" w:cs="Segoe UI"/>
+          <w:color w:val="24292F"/>
+          <w:sz w:val="24"/>
+          <w:szCs w:val="24"/>
+          <w:lang w:eastAsia="en-IN"/>
+        </w:rPr>
+      </w:pPr>
+    </w:p>
+    <w:p>
+      <w:pPr>
         <w:numPr>
           <w:ilvl w:val="0"/>
           <w:numId w:val="20"/>
@@ -10410,6 +11260,125 @@
         <w:shd w:val="clear" w:color="auto" w:fill="FFFFFF"/>
         <w:spacing w:before="60" w:after="100" w:afterAutospacing="1" w:line="240" w:lineRule="auto"/>
         <w:rPr>
+          <w:rFonts w:ascii="Arial Black" w:eastAsia="Times New Roman" w:hAnsi="Arial Black" w:cs="Segoe UI"/>
+          <w:color w:val="24292F"/>
+          <w:sz w:val="28"/>
+          <w:szCs w:val="28"/>
+          <w:lang w:eastAsia="en-IN"/>
+        </w:rPr>
+      </w:pPr>
+      <w:r>
+        <w:rPr>
+          <w:rFonts w:ascii="Arial Black" w:eastAsia="Times New Roman" w:hAnsi="Arial Black" w:cs="Segoe UI"/>
+          <w:color w:val="24292F"/>
+          <w:sz w:val="28"/>
+          <w:szCs w:val="28"/>
+          <w:lang w:eastAsia="en-IN"/>
+        </w:rPr>
+        <w:t>Edit User</w:t>
+      </w:r>
+    </w:p>
+    <w:p>
+      <w:pPr>
+        <w:shd w:val="clear" w:color="auto" w:fill="FFFFFF"/>
+        <w:spacing w:before="60" w:after="100" w:afterAutospacing="1" w:line="240" w:lineRule="auto"/>
+        <w:ind w:left="1080"/>
+        <w:rPr>
+          <w:rFonts w:eastAsia="Times New Roman" w:cstheme="minorHAnsi"/>
+          <w:color w:val="24292F"/>
+          <w:sz w:val="28"/>
+          <w:szCs w:val="28"/>
+          <w:lang w:eastAsia="en-IN"/>
+        </w:rPr>
+      </w:pPr>
+      <w:r>
+        <w:rPr>
+          <w:rFonts w:eastAsia="Times New Roman" w:cstheme="minorHAnsi"/>
+          <w:color w:val="24292F"/>
+          <w:sz w:val="28"/>
+          <w:szCs w:val="28"/>
+          <w:lang w:eastAsia="en-IN"/>
+        </w:rPr>
+        <w:t>In the userRoutes we added to new Api ..One for to get users by id from the database and Another is to update the user details in the database by Put request.</w:t>
+      </w:r>
+    </w:p>
+    <w:p>
+      <w:pPr>
+        <w:shd w:val="clear" w:color="auto" w:fill="FFFFFF"/>
+        <w:spacing w:before="60" w:after="100" w:afterAutospacing="1" w:line="240" w:lineRule="auto"/>
+        <w:ind w:left="1080"/>
+        <w:rPr>
+          <w:rFonts w:eastAsia="Times New Roman" w:cstheme="minorHAnsi"/>
+          <w:color w:val="24292F"/>
+          <w:sz w:val="28"/>
+          <w:szCs w:val="28"/>
+          <w:lang w:eastAsia="en-IN"/>
+        </w:rPr>
+      </w:pPr>
+      <w:r>
+        <w:rPr>
+          <w:rFonts w:eastAsia="Times New Roman" w:cstheme="minorHAnsi"/>
+          <w:color w:val="24292F"/>
+          <w:sz w:val="28"/>
+          <w:szCs w:val="28"/>
+          <w:lang w:eastAsia="en-IN"/>
+        </w:rPr>
+        <w:t>In the App.js we added userEditScreen.js</w:t>
+      </w:r>
+    </w:p>
+    <w:p>
+      <w:pPr>
+        <w:shd w:val="clear" w:color="auto" w:fill="FFFFFF"/>
+        <w:spacing w:before="60" w:after="100" w:afterAutospacing="1" w:line="240" w:lineRule="auto"/>
+        <w:ind w:left="1080"/>
+        <w:rPr>
+          <w:rFonts w:eastAsia="Times New Roman" w:cstheme="minorHAnsi"/>
+          <w:color w:val="24292F"/>
+          <w:sz w:val="28"/>
+          <w:szCs w:val="28"/>
+          <w:lang w:eastAsia="en-IN"/>
+        </w:rPr>
+      </w:pPr>
+      <w:r>
+        <w:rPr>
+          <w:rFonts w:eastAsia="Times New Roman" w:cstheme="minorHAnsi"/>
+          <w:color w:val="24292F"/>
+          <w:sz w:val="28"/>
+          <w:szCs w:val="28"/>
+          <w:lang w:eastAsia="en-IN"/>
+        </w:rPr>
+        <w:t>In the UserListScreen we added a button to edit the user details</w:t>
+      </w:r>
+    </w:p>
+    <w:p>
+      <w:pPr>
+        <w:shd w:val="clear" w:color="auto" w:fill="FFFFFF"/>
+        <w:spacing w:before="60" w:after="100" w:afterAutospacing="1" w:line="240" w:lineRule="auto"/>
+        <w:ind w:left="1080"/>
+        <w:rPr>
+          <w:rFonts w:eastAsia="Times New Roman" w:cstheme="minorHAnsi"/>
+          <w:color w:val="24292F"/>
+          <w:sz w:val="28"/>
+          <w:szCs w:val="28"/>
+          <w:lang w:eastAsia="en-IN"/>
+        </w:rPr>
+      </w:pPr>
+      <w:r>
+        <w:rPr>
+          <w:rFonts w:eastAsia="Times New Roman" w:cstheme="minorHAnsi"/>
+          <w:color w:val="24292F"/>
+          <w:sz w:val="28"/>
+          <w:szCs w:val="28"/>
+          <w:lang w:eastAsia="en-IN"/>
+        </w:rPr>
+        <w:t>And we created a userEditScreen to edit the details of the users.. which can be done only by the Admin users.</w:t>
+      </w:r>
+    </w:p>
+    <w:p>
+      <w:pPr>
+        <w:shd w:val="clear" w:color="auto" w:fill="FFFFFF"/>
+        <w:spacing w:before="60" w:after="100" w:afterAutospacing="1" w:line="240" w:lineRule="auto"/>
+        <w:rPr>
           <w:rFonts w:ascii="Segoe UI" w:eastAsia="Times New Roman" w:hAnsi="Segoe UI" w:cs="Segoe UI"/>
           <w:color w:val="24292F"/>
           <w:sz w:val="24"/>
@@ -10417,16 +11386,6 @@
           <w:lang w:eastAsia="en-IN"/>
         </w:rPr>
       </w:pPr>
-      <w:r>
-        <w:rPr>
-          <w:rFonts w:ascii="Segoe UI" w:eastAsia="Times New Roman" w:hAnsi="Segoe UI" w:cs="Segoe UI"/>
-          <w:color w:val="24292F"/>
-          <w:sz w:val="24"/>
-          <w:szCs w:val="24"/>
-          <w:lang w:eastAsia="en-IN"/>
-        </w:rPr>
-        <w:t>Edit User</w:t>
-      </w:r>
     </w:p>
     <w:p>
       <w:pPr>
@@ -10506,7 +11465,6 @@
           <w:szCs w:val="24"/>
           <w:lang w:eastAsia="en-IN"/>
         </w:rPr>
-        <w:lastRenderedPageBreak/>
         <w:t>dispaly product info in the input boxes</w:t>
       </w:r>
     </w:p>
@@ -10566,6 +11524,19 @@
     </w:p>
     <w:p>
       <w:pPr>
+        <w:shd w:val="clear" w:color="auto" w:fill="FFFFFF"/>
+        <w:spacing w:before="60" w:after="100" w:afterAutospacing="1" w:line="240" w:lineRule="auto"/>
+        <w:rPr>
+          <w:rFonts w:ascii="Segoe UI" w:eastAsia="Times New Roman" w:hAnsi="Segoe UI" w:cs="Segoe UI"/>
+          <w:color w:val="24292F"/>
+          <w:sz w:val="24"/>
+          <w:szCs w:val="24"/>
+          <w:lang w:eastAsia="en-IN"/>
+        </w:rPr>
+      </w:pPr>
+    </w:p>
+    <w:p>
+      <w:pPr>
         <w:numPr>
           <w:ilvl w:val="0"/>
           <w:numId w:val="20"/>
@@ -10573,22 +11544,80 @@
         <w:shd w:val="clear" w:color="auto" w:fill="FFFFFF"/>
         <w:spacing w:before="60" w:after="100" w:afterAutospacing="1" w:line="240" w:lineRule="auto"/>
         <w:rPr>
-          <w:rFonts w:ascii="Segoe UI" w:eastAsia="Times New Roman" w:hAnsi="Segoe UI" w:cs="Segoe UI"/>
-          <w:color w:val="24292F"/>
-          <w:sz w:val="24"/>
-          <w:szCs w:val="24"/>
-          <w:lang w:eastAsia="en-IN"/>
-        </w:rPr>
-      </w:pPr>
-      <w:r>
-        <w:rPr>
-          <w:rFonts w:ascii="Segoe UI" w:eastAsia="Times New Roman" w:hAnsi="Segoe UI" w:cs="Segoe UI"/>
-          <w:color w:val="24292F"/>
-          <w:sz w:val="24"/>
-          <w:szCs w:val="24"/>
+          <w:rFonts w:ascii="Arial Black" w:eastAsia="Times New Roman" w:hAnsi="Arial Black" w:cs="Segoe UI"/>
+          <w:color w:val="24292F"/>
+          <w:sz w:val="28"/>
+          <w:szCs w:val="28"/>
+          <w:lang w:eastAsia="en-IN"/>
+        </w:rPr>
+      </w:pPr>
+      <w:r>
+        <w:rPr>
+          <w:rFonts w:ascii="Arial Black" w:eastAsia="Times New Roman" w:hAnsi="Arial Black" w:cs="Segoe UI"/>
+          <w:color w:val="24292F"/>
+          <w:sz w:val="28"/>
+          <w:szCs w:val="28"/>
           <w:lang w:eastAsia="en-IN"/>
         </w:rPr>
         <w:t>Delete User</w:t>
+      </w:r>
+      <w:r>
+        <w:rPr>
+          <w:rFonts w:ascii="Arial Black" w:eastAsia="Times New Roman" w:hAnsi="Arial Black" w:cs="Segoe UI"/>
+          <w:color w:val="24292F"/>
+          <w:sz w:val="28"/>
+          <w:szCs w:val="28"/>
+          <w:lang w:eastAsia="en-IN"/>
+        </w:rPr>
+        <w:t>:</w:t>
+      </w:r>
+    </w:p>
+    <w:p>
+      <w:pPr>
+        <w:shd w:val="clear" w:color="auto" w:fill="FFFFFF"/>
+        <w:spacing w:before="60" w:after="100" w:afterAutospacing="1" w:line="240" w:lineRule="auto"/>
+        <w:ind w:left="1080"/>
+        <w:rPr>
+          <w:rFonts w:eastAsia="Times New Roman" w:cstheme="minorHAnsi"/>
+          <w:color w:val="24292F"/>
+          <w:sz w:val="28"/>
+          <w:szCs w:val="28"/>
+          <w:lang w:eastAsia="en-IN"/>
+        </w:rPr>
+      </w:pPr>
+      <w:r>
+        <w:rPr>
+          <w:rFonts w:eastAsia="Times New Roman" w:cstheme="minorHAnsi"/>
+          <w:color w:val="24292F"/>
+          <w:sz w:val="28"/>
+          <w:szCs w:val="28"/>
+          <w:lang w:eastAsia="en-IN"/>
+        </w:rPr>
+        <w:t>In the userRouter.js we added a new route to delete a user.</w:t>
+      </w:r>
+    </w:p>
+    <w:p>
+      <w:pPr>
+        <w:shd w:val="clear" w:color="auto" w:fill="FFFFFF"/>
+        <w:spacing w:before="60" w:after="100" w:afterAutospacing="1" w:line="240" w:lineRule="auto"/>
+        <w:ind w:left="1080"/>
+        <w:rPr>
+          <w:rFonts w:eastAsia="Times New Roman" w:cstheme="minorHAnsi"/>
+          <w:color w:val="24292F"/>
+          <w:sz w:val="28"/>
+          <w:szCs w:val="28"/>
+          <w:lang w:eastAsia="en-IN"/>
+        </w:rPr>
+      </w:pPr>
+      <w:r>
+        <w:rPr>
+          <w:rFonts w:eastAsia="Times New Roman" w:cstheme="minorHAnsi"/>
+          <w:color w:val="24292F"/>
+          <w:sz w:val="28"/>
+          <w:szCs w:val="28"/>
+          <w:lang w:eastAsia="en-IN"/>
+        </w:rPr>
+        <w:t>And in the userListScreen we added a new button to delete a user and added a deletehandler.</w:t>
       </w:r>
     </w:p>
     <w:p>

</xml_diff>